<commit_message>
feat: 🚀 Add Cover Letter RBC 2 to get link to put into that same document
Want to link back to GitHub source from the Word doc
</commit_message>
<xml_diff>
--- a/resume/My Top Skills.docx
+++ b/resume/My Top Skills.docx
@@ -13,21 +13,14 @@
         <w:dataBinding w:prefixMappings="xmlns:ns0='http://purl.org/dc/elements/1.1/' xmlns:ns1='http://schemas.openxmlformats.org/package/2006/metadata/core-properties' " w:xpath="/ns1:coreProperties[1]/ns0:title[1]" w:storeItemID="{6C3C8BC8-F283-45AE-878A-BAB7291924A1}"/>
         <w:text/>
       </w:sdtPr>
+      <w:sdtEndPr/>
       <w:sdtContent>
         <w:p>
           <w:pPr>
             <w:pStyle w:val="Title"/>
           </w:pPr>
           <w:r>
-            <w:t xml:space="preserve">Resume #2 – YYC </w:t>
-          </w:r>
-          <w:proofErr w:type="spellStart"/>
-          <w:r>
-            <w:t>DataCon</w:t>
-          </w:r>
-          <w:proofErr w:type="spellEnd"/>
-          <w:r>
-            <w:t xml:space="preserve"> Opportunities</w:t>
+            <w:t>Cover Letter #2 – YYC DataCon Opportunities</w:t>
           </w:r>
         </w:p>
       </w:sdtContent>
@@ -35,6 +28,13 @@
     <w:p/>
     <w:sdt>
       <w:sdtPr>
+        <w:rPr>
+          <w:rFonts w:asciiTheme="minorHAnsi" w:eastAsiaTheme="minorHAnsi" w:hAnsiTheme="minorHAnsi" w:cstheme="minorBidi"/>
+          <w:color w:val="auto"/>
+          <w:sz w:val="22"/>
+          <w:szCs w:val="22"/>
+          <w:lang w:val="en-CA"/>
+        </w:rPr>
         <w:id w:val="-924100855"/>
         <w:docPartObj>
           <w:docPartGallery w:val="Table of Contents"/>
@@ -43,14 +43,9 @@
       </w:sdtPr>
       <w:sdtEndPr>
         <w:rPr>
-          <w:rFonts w:asciiTheme="minorHAnsi" w:eastAsiaTheme="minorHAnsi" w:hAnsiTheme="minorHAnsi" w:cstheme="minorBidi"/>
           <w:b/>
           <w:bCs/>
           <w:noProof/>
-          <w:color w:val="auto"/>
-          <w:sz w:val="22"/>
-          <w:szCs w:val="22"/>
-          <w:lang w:val="en-CA"/>
         </w:rPr>
       </w:sdtEndPr>
       <w:sdtContent>
@@ -926,7 +921,16 @@
           <w:sz w:val="20"/>
           <w:szCs w:val="20"/>
         </w:rPr>
-        <w:t xml:space="preserve">It's me, </w:t>
+        <w:t>It is</w:t>
+      </w:r>
+      <w:r>
+        <w:rPr>
+          <w:rFonts w:ascii="Georgia" w:hAnsi="Georgia" w:cs="Segoe UI"/>
+          <w:color w:val="252423"/>
+          <w:sz w:val="20"/>
+          <w:szCs w:val="20"/>
+        </w:rPr>
+        <w:t xml:space="preserve"> me, </w:t>
       </w:r>
       <w:r>
         <w:rPr>
@@ -966,7 +970,6 @@
         </w:rPr>
         <w:t xml:space="preserve">, of up to </w:t>
       </w:r>
-      <w:proofErr w:type="gramStart"/>
       <w:r>
         <w:rPr>
           <w:rFonts w:ascii="Georgia" w:hAnsi="Georgia" w:cs="Segoe UI"/>
@@ -974,9 +977,8 @@
           <w:sz w:val="20"/>
           <w:szCs w:val="20"/>
         </w:rPr>
-        <w:t>possibly fifteen</w:t>
-      </w:r>
-      <w:proofErr w:type="gramEnd"/>
+        <w:t>twenty-three</w:t>
+      </w:r>
       <w:r>
         <w:rPr>
           <w:rFonts w:ascii="Georgia" w:hAnsi="Georgia" w:cs="Segoe UI"/>
@@ -984,7 +986,63 @@
           <w:sz w:val="20"/>
           <w:szCs w:val="20"/>
         </w:rPr>
-        <w:t>...hopefully not! Each time gets a bit better.</w:t>
+        <w:t xml:space="preserve"> jobs I am interested in.</w:t>
+      </w:r>
+      <w:r>
+        <w:rPr>
+          <w:rFonts w:ascii="Georgia" w:hAnsi="Georgia" w:cs="Segoe UI"/>
+          <w:color w:val="252423"/>
+          <w:sz w:val="20"/>
+          <w:szCs w:val="20"/>
+        </w:rPr>
+        <w:t xml:space="preserve"> H</w:t>
+      </w:r>
+      <w:r>
+        <w:rPr>
+          <w:rFonts w:ascii="Georgia" w:hAnsi="Georgia" w:cs="Segoe UI"/>
+          <w:color w:val="252423"/>
+          <w:sz w:val="20"/>
+          <w:szCs w:val="20"/>
+        </w:rPr>
+        <w:t>opefully not</w:t>
+      </w:r>
+      <w:r>
+        <w:rPr>
+          <w:rFonts w:ascii="Georgia" w:hAnsi="Georgia" w:cs="Segoe UI"/>
+          <w:color w:val="252423"/>
+          <w:sz w:val="20"/>
+          <w:szCs w:val="20"/>
+        </w:rPr>
+        <w:t xml:space="preserve"> that </w:t>
+      </w:r>
+      <w:proofErr w:type="gramStart"/>
+      <w:r>
+        <w:rPr>
+          <w:rFonts w:ascii="Georgia" w:hAnsi="Georgia" w:cs="Segoe UI"/>
+          <w:color w:val="252423"/>
+          <w:sz w:val="20"/>
+          <w:szCs w:val="20"/>
+        </w:rPr>
+        <w:t>many</w:t>
+      </w:r>
+      <w:proofErr w:type="gramEnd"/>
+      <w:r>
+        <w:rPr>
+          <w:rFonts w:ascii="Georgia" w:hAnsi="Georgia" w:cs="Segoe UI"/>
+          <w:color w:val="252423"/>
+          <w:sz w:val="20"/>
+          <w:szCs w:val="20"/>
+        </w:rPr>
+        <w:t xml:space="preserve"> applications for the sake of your time, and my mortgage</w:t>
+      </w:r>
+      <w:r>
+        <w:rPr>
+          <w:rFonts w:ascii="Georgia" w:hAnsi="Georgia" w:cs="Segoe UI"/>
+          <w:color w:val="252423"/>
+          <w:sz w:val="20"/>
+          <w:szCs w:val="20"/>
+        </w:rPr>
+        <w:t>! Each time gets a bit better.</w:t>
       </w:r>
     </w:p>
     <w:p>
@@ -1018,30 +1076,74 @@
           <w:sz w:val="20"/>
           <w:szCs w:val="20"/>
         </w:rPr>
-        <w:t xml:space="preserve">I am applying for all three of the YYC </w:t>
-      </w:r>
-      <w:proofErr w:type="spellStart"/>
-      <w:r>
-        <w:rPr>
-          <w:rStyle w:val="Strong"/>
+        <w:t>I am applying for all three of the YYC DataCon jobs. Details in adjoining Power BI Visualizations</w:t>
+      </w:r>
+      <w:r>
+        <w:rPr>
           <w:rFonts w:ascii="Georgia" w:hAnsi="Georgia" w:cs="Segoe UI"/>
           <w:color w:val="252423"/>
           <w:sz w:val="20"/>
           <w:szCs w:val="20"/>
         </w:rPr>
-        <w:t>DataCon</w:t>
-      </w:r>
-      <w:proofErr w:type="spellEnd"/>
-      <w:r>
-        <w:rPr>
-          <w:rStyle w:val="Strong"/>
+        <w:t>.</w:t>
+      </w:r>
+    </w:p>
+    <w:p>
+      <w:pPr>
+        <w:pStyle w:val="NormalWeb"/>
+        <w:spacing w:before="0" w:beforeAutospacing="0" w:after="0" w:afterAutospacing="0"/>
+        <w:rPr>
+          <w:rFonts w:ascii="Segoe UI" w:hAnsi="Segoe UI" w:cs="Segoe UI"/>
+          <w:color w:val="252423"/>
+          <w:sz w:val="20"/>
+          <w:szCs w:val="20"/>
+        </w:rPr>
+      </w:pPr>
+    </w:p>
+    <w:p>
+      <w:pPr>
+        <w:pStyle w:val="NormalWeb"/>
+        <w:spacing w:before="0" w:beforeAutospacing="0" w:after="0" w:afterAutospacing="0"/>
+        <w:rPr>
+          <w:rFonts w:ascii="Segoe UI" w:hAnsi="Segoe UI" w:cs="Segoe UI"/>
+          <w:color w:val="252423"/>
+          <w:sz w:val="20"/>
+          <w:szCs w:val="20"/>
+        </w:rPr>
+      </w:pPr>
+      <w:r>
+        <w:rPr>
           <w:rFonts w:ascii="Georgia" w:hAnsi="Georgia" w:cs="Segoe UI"/>
           <w:color w:val="252423"/>
           <w:sz w:val="20"/>
           <w:szCs w:val="20"/>
         </w:rPr>
-        <w:t xml:space="preserve"> jobs. Details in adjoining Power BI Visualizations</w:t>
-      </w:r>
+        <w:t>Since last time, about a week ago, I have expanded my Power Query based, Jobbernator 2022, name subject to change.</w:t>
+      </w:r>
+    </w:p>
+    <w:p>
+      <w:pPr>
+        <w:pStyle w:val="NormalWeb"/>
+        <w:spacing w:before="0" w:beforeAutospacing="0" w:after="0" w:afterAutospacing="0"/>
+        <w:rPr>
+          <w:rFonts w:ascii="Segoe UI" w:hAnsi="Segoe UI" w:cs="Segoe UI"/>
+          <w:color w:val="252423"/>
+          <w:sz w:val="20"/>
+          <w:szCs w:val="20"/>
+        </w:rPr>
+      </w:pPr>
+    </w:p>
+    <w:p>
+      <w:pPr>
+        <w:pStyle w:val="NormalWeb"/>
+        <w:spacing w:before="0" w:beforeAutospacing="0" w:after="0" w:afterAutospacing="0"/>
+        <w:rPr>
+          <w:rFonts w:ascii="Segoe UI" w:hAnsi="Segoe UI" w:cs="Segoe UI"/>
+          <w:color w:val="252423"/>
+          <w:sz w:val="20"/>
+          <w:szCs w:val="20"/>
+        </w:rPr>
+      </w:pPr>
       <w:r>
         <w:rPr>
           <w:rFonts w:ascii="Georgia" w:hAnsi="Georgia" w:cs="Segoe UI"/>
@@ -1049,7 +1151,43 @@
           <w:sz w:val="20"/>
           <w:szCs w:val="20"/>
         </w:rPr>
-        <w:t>.</w:t>
+        <w:t xml:space="preserve">I have expanded the `ml_skills` property of the `phApp` Job </w:t>
+      </w:r>
+      <w:r>
+        <w:rPr>
+          <w:rFonts w:ascii="Georgia" w:hAnsi="Georgia" w:cs="Segoe UI"/>
+          <w:color w:val="252423"/>
+          <w:sz w:val="20"/>
+          <w:szCs w:val="20"/>
+        </w:rPr>
+        <w:t>data</w:t>
+      </w:r>
+      <w:r>
+        <w:rPr>
+          <w:rFonts w:ascii="Georgia" w:hAnsi="Georgia" w:cs="Segoe UI"/>
+          <w:color w:val="252423"/>
+          <w:sz w:val="20"/>
+          <w:szCs w:val="20"/>
+        </w:rPr>
+        <w:t xml:space="preserve"> which </w:t>
+      </w:r>
+      <w:r>
+        <w:rPr>
+          <w:rFonts w:ascii="Georgia" w:hAnsi="Georgia" w:cs="Segoe UI"/>
+          <w:color w:val="252423"/>
+          <w:sz w:val="20"/>
+          <w:szCs w:val="20"/>
+        </w:rPr>
+        <w:t>let</w:t>
+      </w:r>
+      <w:r>
+        <w:rPr>
+          <w:rFonts w:ascii="Georgia" w:hAnsi="Georgia" w:cs="Segoe UI"/>
+          <w:color w:val="252423"/>
+          <w:sz w:val="20"/>
+          <w:szCs w:val="20"/>
+        </w:rPr>
+        <w:t xml:space="preserve"> me see what Skills are tagged for each Job.</w:t>
       </w:r>
     </w:p>
     <w:p>
@@ -1082,9 +1220,32 @@
           <w:sz w:val="20"/>
           <w:szCs w:val="20"/>
         </w:rPr>
-        <w:t xml:space="preserve">Since last time, about a week ago, I have expanded my Power Query based, </w:t>
-      </w:r>
-      <w:proofErr w:type="spellStart"/>
+        <w:t>For each Skill, ranked by the number of Jobs that Skill is tagged in, I then entered three different five-star-style rating.</w:t>
+      </w:r>
+    </w:p>
+    <w:p>
+      <w:pPr>
+        <w:pStyle w:val="NormalWeb"/>
+        <w:spacing w:before="0" w:beforeAutospacing="0" w:after="0" w:afterAutospacing="0"/>
+        <w:rPr>
+          <w:rFonts w:ascii="Segoe UI" w:hAnsi="Segoe UI" w:cs="Segoe UI"/>
+          <w:color w:val="252423"/>
+          <w:sz w:val="20"/>
+          <w:szCs w:val="20"/>
+        </w:rPr>
+      </w:pPr>
+    </w:p>
+    <w:p>
+      <w:pPr>
+        <w:pStyle w:val="NormalWeb"/>
+        <w:spacing w:before="0" w:beforeAutospacing="0" w:after="0" w:afterAutospacing="0"/>
+        <w:rPr>
+          <w:rFonts w:ascii="Segoe UI" w:hAnsi="Segoe UI" w:cs="Segoe UI"/>
+          <w:color w:val="252423"/>
+          <w:sz w:val="20"/>
+          <w:szCs w:val="20"/>
+        </w:rPr>
+      </w:pPr>
       <w:r>
         <w:rPr>
           <w:rFonts w:ascii="Georgia" w:hAnsi="Georgia" w:cs="Segoe UI"/>
@@ -1092,9 +1253,8 @@
           <w:sz w:val="20"/>
           <w:szCs w:val="20"/>
         </w:rPr>
-        <w:t>Jobbernator</w:t>
-      </w:r>
-      <w:proofErr w:type="spellEnd"/>
+        <w:t xml:space="preserve">Those three numbers are </w:t>
+      </w:r>
       <w:r>
         <w:rPr>
           <w:rFonts w:ascii="Georgia" w:hAnsi="Georgia" w:cs="Segoe UI"/>
@@ -1102,32 +1262,8 @@
           <w:sz w:val="20"/>
           <w:szCs w:val="20"/>
         </w:rPr>
-        <w:t xml:space="preserve"> 2022, name subject to change.</w:t>
-      </w:r>
-    </w:p>
-    <w:p>
-      <w:pPr>
-        <w:pStyle w:val="NormalWeb"/>
-        <w:spacing w:before="0" w:beforeAutospacing="0" w:after="0" w:afterAutospacing="0"/>
-        <w:rPr>
-          <w:rFonts w:ascii="Segoe UI" w:hAnsi="Segoe UI" w:cs="Segoe UI"/>
-          <w:color w:val="252423"/>
-          <w:sz w:val="20"/>
-          <w:szCs w:val="20"/>
-        </w:rPr>
-      </w:pPr>
-    </w:p>
-    <w:p>
-      <w:pPr>
-        <w:pStyle w:val="NormalWeb"/>
-        <w:spacing w:before="0" w:beforeAutospacing="0" w:after="0" w:afterAutospacing="0"/>
-        <w:rPr>
-          <w:rFonts w:ascii="Segoe UI" w:hAnsi="Segoe UI" w:cs="Segoe UI"/>
-          <w:color w:val="252423"/>
-          <w:sz w:val="20"/>
-          <w:szCs w:val="20"/>
-        </w:rPr>
-      </w:pPr>
+        <w:t xml:space="preserve">used as </w:t>
+      </w:r>
       <w:r>
         <w:rPr>
           <w:rFonts w:ascii="Georgia" w:hAnsi="Georgia" w:cs="Segoe UI"/>
@@ -1135,9 +1271,8 @@
           <w:sz w:val="20"/>
           <w:szCs w:val="20"/>
         </w:rPr>
-        <w:t>I have expanded the `</w:t>
-      </w:r>
-      <w:proofErr w:type="spellStart"/>
+        <w:t xml:space="preserve">input </w:t>
+      </w:r>
       <w:r>
         <w:rPr>
           <w:rFonts w:ascii="Georgia" w:hAnsi="Georgia" w:cs="Segoe UI"/>
@@ -1145,9 +1280,8 @@
           <w:sz w:val="20"/>
           <w:szCs w:val="20"/>
         </w:rPr>
-        <w:t>ml_skills</w:t>
-      </w:r>
-      <w:proofErr w:type="spellEnd"/>
+        <w:t xml:space="preserve">for </w:t>
+      </w:r>
       <w:r>
         <w:rPr>
           <w:rFonts w:ascii="Georgia" w:hAnsi="Georgia" w:cs="Segoe UI"/>
@@ -1155,9 +1289,8 @@
           <w:sz w:val="20"/>
           <w:szCs w:val="20"/>
         </w:rPr>
-        <w:t>` property of the `</w:t>
-      </w:r>
-      <w:proofErr w:type="spellStart"/>
+        <w:t xml:space="preserve">a </w:t>
+      </w:r>
       <w:r>
         <w:rPr>
           <w:rFonts w:ascii="Georgia" w:hAnsi="Georgia" w:cs="Segoe UI"/>
@@ -1165,9 +1298,8 @@
           <w:sz w:val="20"/>
           <w:szCs w:val="20"/>
         </w:rPr>
-        <w:t>phApp</w:t>
-      </w:r>
-      <w:proofErr w:type="spellEnd"/>
+        <w:t>quick</w:t>
+      </w:r>
       <w:r>
         <w:rPr>
           <w:rFonts w:ascii="Georgia" w:hAnsi="Georgia" w:cs="Segoe UI"/>
@@ -1175,32 +1307,8 @@
           <w:sz w:val="20"/>
           <w:szCs w:val="20"/>
         </w:rPr>
-        <w:t>` Job data. This let me see what Skills are tagged for each Job.</w:t>
-      </w:r>
-    </w:p>
-    <w:p>
-      <w:pPr>
-        <w:pStyle w:val="NormalWeb"/>
-        <w:spacing w:before="0" w:beforeAutospacing="0" w:after="0" w:afterAutospacing="0"/>
-        <w:rPr>
-          <w:rFonts w:ascii="Segoe UI" w:hAnsi="Segoe UI" w:cs="Segoe UI"/>
-          <w:color w:val="252423"/>
-          <w:sz w:val="20"/>
-          <w:szCs w:val="20"/>
-        </w:rPr>
-      </w:pPr>
-    </w:p>
-    <w:p>
-      <w:pPr>
-        <w:pStyle w:val="NormalWeb"/>
-        <w:spacing w:before="0" w:beforeAutospacing="0" w:after="0" w:afterAutospacing="0"/>
-        <w:rPr>
-          <w:rFonts w:ascii="Segoe UI" w:hAnsi="Segoe UI" w:cs="Segoe UI"/>
-          <w:color w:val="252423"/>
-          <w:sz w:val="20"/>
-          <w:szCs w:val="20"/>
-        </w:rPr>
-      </w:pPr>
+        <w:t>, rough</w:t>
+      </w:r>
       <w:r>
         <w:rPr>
           <w:rFonts w:ascii="Georgia" w:hAnsi="Georgia" w:cs="Segoe UI"/>
@@ -1208,32 +1316,8 @@
           <w:sz w:val="20"/>
           <w:szCs w:val="20"/>
         </w:rPr>
-        <w:t>For each Skill, ranked by the number of Jobs that Skill is tagged in, I then entered three different five-star-style rating.</w:t>
-      </w:r>
-    </w:p>
-    <w:p>
-      <w:pPr>
-        <w:pStyle w:val="NormalWeb"/>
-        <w:spacing w:before="0" w:beforeAutospacing="0" w:after="0" w:afterAutospacing="0"/>
-        <w:rPr>
-          <w:rFonts w:ascii="Segoe UI" w:hAnsi="Segoe UI" w:cs="Segoe UI"/>
-          <w:color w:val="252423"/>
-          <w:sz w:val="20"/>
-          <w:szCs w:val="20"/>
-        </w:rPr>
-      </w:pPr>
-    </w:p>
-    <w:p>
-      <w:pPr>
-        <w:pStyle w:val="NormalWeb"/>
-        <w:spacing w:before="0" w:beforeAutospacing="0" w:after="0" w:afterAutospacing="0"/>
-        <w:rPr>
-          <w:rFonts w:ascii="Segoe UI" w:hAnsi="Segoe UI" w:cs="Segoe UI"/>
-          <w:color w:val="252423"/>
-          <w:sz w:val="20"/>
-          <w:szCs w:val="20"/>
-        </w:rPr>
-      </w:pPr>
+        <w:t xml:space="preserve"> </w:t>
+      </w:r>
       <w:r>
         <w:rPr>
           <w:rFonts w:ascii="Georgia" w:hAnsi="Georgia" w:cs="Segoe UI"/>
@@ -1241,27 +1325,7 @@
           <w:sz w:val="20"/>
           <w:szCs w:val="20"/>
         </w:rPr>
-        <w:t>Those three numbers are input to a calculation, a simple average right now, but might be weighted by importance of those three columns later, that calculation returns the `</w:t>
-      </w:r>
-      <w:proofErr w:type="spellStart"/>
-      <w:r>
-        <w:rPr>
-          <w:rFonts w:ascii="Georgia" w:hAnsi="Georgia" w:cs="Segoe UI"/>
-          <w:color w:val="252423"/>
-          <w:sz w:val="20"/>
-          <w:szCs w:val="20"/>
-        </w:rPr>
-        <w:t>SkillScore</w:t>
-      </w:r>
-      <w:proofErr w:type="spellEnd"/>
-      <w:r>
-        <w:rPr>
-          <w:rFonts w:ascii="Georgia" w:hAnsi="Georgia" w:cs="Segoe UI"/>
-          <w:color w:val="252423"/>
-          <w:sz w:val="20"/>
-          <w:szCs w:val="20"/>
-        </w:rPr>
-        <w:t>`.</w:t>
+        <w:t>calculation, a simple average right now, but might be weighted by importance of those three columns later, that calculation returns the `SkillScore`.</w:t>
       </w:r>
     </w:p>
     <w:p>
@@ -1462,7 +1526,25 @@
           <w:sz w:val="20"/>
           <w:szCs w:val="20"/>
         </w:rPr>
-        <w:t xml:space="preserve">I may have not ranked myself high enough on areas where I feel I don't have the </w:t>
+        <w:t xml:space="preserve">I may have not ranked myself high enough on areas where I feel I </w:t>
+      </w:r>
+      <w:r>
+        <w:rPr>
+          <w:rFonts w:ascii="Georgia" w:hAnsi="Georgia" w:cs="Segoe UI"/>
+          <w:color w:val="252423"/>
+          <w:sz w:val="20"/>
+          <w:szCs w:val="20"/>
+        </w:rPr>
+        <w:t>do not</w:t>
+      </w:r>
+      <w:r>
+        <w:rPr>
+          <w:rFonts w:ascii="Georgia" w:hAnsi="Georgia" w:cs="Segoe UI"/>
+          <w:color w:val="252423"/>
+          <w:sz w:val="20"/>
+          <w:szCs w:val="20"/>
+        </w:rPr>
+        <w:t xml:space="preserve"> have the </w:t>
       </w:r>
       <w:r>
         <w:rPr>
@@ -1548,7 +1630,52 @@
           <w:sz w:val="20"/>
           <w:szCs w:val="20"/>
         </w:rPr>
-        <w:t>This report will help you see my self-grading on the extracted (NLP/natural language processing) that was done to get these jobs and skills into here.</w:t>
+        <w:t xml:space="preserve">This report will help you see my self-grading on the extracted </w:t>
+      </w:r>
+      <w:r>
+        <w:rPr>
+          <w:rFonts w:ascii="Georgia" w:hAnsi="Georgia" w:cs="Segoe UI"/>
+          <w:color w:val="252423"/>
+          <w:sz w:val="20"/>
+          <w:szCs w:val="20"/>
+        </w:rPr>
+        <w:t xml:space="preserve">work </w:t>
+      </w:r>
+      <w:r>
+        <w:rPr>
+          <w:rFonts w:ascii="Georgia" w:hAnsi="Georgia" w:cs="Segoe UI"/>
+          <w:color w:val="252423"/>
+          <w:sz w:val="20"/>
+          <w:szCs w:val="20"/>
+        </w:rPr>
+        <w:t>that was done to get these jobs and skills into here</w:t>
+      </w:r>
+      <w:r>
+        <w:rPr>
+          <w:rFonts w:ascii="Georgia" w:hAnsi="Georgia" w:cs="Segoe UI"/>
+          <w:color w:val="252423"/>
+          <w:sz w:val="20"/>
+          <w:szCs w:val="20"/>
+        </w:rPr>
+        <w:t xml:space="preserve"> </w:t>
+      </w:r>
+      <w:r>
+        <w:rPr>
+          <w:rFonts w:ascii="Georgia" w:hAnsi="Georgia" w:cs="Segoe UI"/>
+          <w:color w:val="252423"/>
+          <w:sz w:val="20"/>
+          <w:szCs w:val="20"/>
+        </w:rPr>
+        <w:t>(NLP/natural language processing)</w:t>
+      </w:r>
+      <w:r>
+        <w:rPr>
+          <w:rFonts w:ascii="Georgia" w:hAnsi="Georgia" w:cs="Segoe UI"/>
+          <w:color w:val="252423"/>
+          <w:sz w:val="20"/>
+          <w:szCs w:val="20"/>
+        </w:rPr>
+        <w:t>.</w:t>
       </w:r>
     </w:p>
     <w:p>
@@ -1598,6 +1725,7 @@
       </w:pPr>
       <w:bookmarkStart w:id="1" w:name="_Toc106839662"/>
       <w:r>
+        <w:lastRenderedPageBreak/>
         <w:t xml:space="preserve">My </w:t>
       </w:r>
       <w:r>
@@ -1721,7 +1849,6 @@
     <w:p>
       <w:pPr>
         <w:jc w:val="right"/>
-        <w:cnfStyle w:val="101000000000" w:firstRow="1" w:lastRow="0" w:firstColumn="1" w:lastColumn="0" w:oddVBand="0" w:evenVBand="0" w:oddHBand="0" w:evenHBand="0" w:firstRowFirstColumn="0" w:firstRowLastColumn="0" w:lastRowFirstColumn="0" w:lastRowLastColumn="0"/>
         <w:rPr>
           <w:rFonts w:ascii="Segoe UI" w:hAnsi="Segoe UI" w:cs="Segoe UI"/>
           <w:b/>
@@ -2091,8 +2218,20 @@
                 <w:sz w:val="20"/>
                 <w:szCs w:val="20"/>
               </w:rPr>
-              <w:t>great attention to detail</w:t>
-            </w:r>
+              <w:t xml:space="preserve">great </w:t>
+            </w:r>
+            <w:proofErr w:type="gramStart"/>
+            <w:r>
+              <w:rPr>
+                <w:rFonts w:ascii="Segoe UI" w:hAnsi="Segoe UI" w:cs="Segoe UI"/>
+                <w:b w:val="0"/>
+                <w:bCs w:val="0"/>
+                <w:sz w:val="20"/>
+                <w:szCs w:val="20"/>
+              </w:rPr>
+              <w:t>attention to detail</w:t>
+            </w:r>
+            <w:proofErr w:type="gramEnd"/>
           </w:p>
         </w:tc>
         <w:tc>
@@ -2440,7 +2579,6 @@
                 <w:szCs w:val="20"/>
               </w:rPr>
             </w:pPr>
-            <w:proofErr w:type="spellStart"/>
             <w:r>
               <w:rPr>
                 <w:rFonts w:ascii="Segoe UI" w:hAnsi="Segoe UI" w:cs="Segoe UI"/>
@@ -2451,7 +2589,6 @@
               </w:rPr>
               <w:t>api</w:t>
             </w:r>
-            <w:proofErr w:type="spellEnd"/>
           </w:p>
         </w:tc>
         <w:tc>
@@ -2501,7 +2638,6 @@
                 <w:szCs w:val="20"/>
               </w:rPr>
             </w:pPr>
-            <w:proofErr w:type="spellStart"/>
             <w:r>
               <w:rPr>
                 <w:rFonts w:ascii="Segoe UI" w:hAnsi="Segoe UI" w:cs="Segoe UI"/>
@@ -2512,7 +2648,6 @@
               </w:rPr>
               <w:t>apis</w:t>
             </w:r>
-            <w:proofErr w:type="spellEnd"/>
           </w:p>
         </w:tc>
         <w:tc>
@@ -2682,6 +2817,7 @@
                 <w:szCs w:val="20"/>
               </w:rPr>
             </w:pPr>
+            <w:proofErr w:type="gramStart"/>
             <w:r>
               <w:rPr>
                 <w:rFonts w:ascii="Segoe UI" w:hAnsi="Segoe UI" w:cs="Segoe UI"/>
@@ -2692,6 +2828,7 @@
               </w:rPr>
               <w:t>attention to detail</w:t>
             </w:r>
+            <w:proofErr w:type="gramEnd"/>
           </w:p>
         </w:tc>
         <w:tc>
@@ -3158,18 +3295,16 @@
                 <w:szCs w:val="20"/>
               </w:rPr>
             </w:pPr>
-            <w:proofErr w:type="spellStart"/>
-            <w:r>
-              <w:rPr>
-                <w:rFonts w:ascii="Segoe UI" w:hAnsi="Segoe UI" w:cs="Segoe UI"/>
-                <w:b w:val="0"/>
-                <w:bCs w:val="0"/>
-                <w:sz w:val="20"/>
-                <w:szCs w:val="20"/>
-              </w:rPr>
-              <w:t>github</w:t>
-            </w:r>
-            <w:proofErr w:type="spellEnd"/>
+            <w:r>
+              <w:rPr>
+                <w:rFonts w:ascii="Segoe UI" w:hAnsi="Segoe UI" w:cs="Segoe UI"/>
+                <w:b w:val="0"/>
+                <w:bCs w:val="0"/>
+                <w:sz w:val="20"/>
+                <w:szCs w:val="20"/>
+              </w:rPr>
+              <w:t>GitHub</w:t>
+            </w:r>
           </w:p>
         </w:tc>
         <w:tc>
@@ -3398,18 +3533,16 @@
                 <w:szCs w:val="20"/>
               </w:rPr>
             </w:pPr>
-            <w:proofErr w:type="spellStart"/>
-            <w:r>
-              <w:rPr>
-                <w:rFonts w:ascii="Segoe UI" w:hAnsi="Segoe UI" w:cs="Segoe UI"/>
-                <w:b w:val="0"/>
-                <w:bCs w:val="0"/>
-                <w:sz w:val="20"/>
-                <w:szCs w:val="20"/>
-              </w:rPr>
-              <w:t>mysql</w:t>
-            </w:r>
-            <w:proofErr w:type="spellEnd"/>
+            <w:r>
+              <w:rPr>
+                <w:rFonts w:ascii="Segoe UI" w:hAnsi="Segoe UI" w:cs="Segoe UI"/>
+                <w:b w:val="0"/>
+                <w:bCs w:val="0"/>
+                <w:sz w:val="20"/>
+                <w:szCs w:val="20"/>
+              </w:rPr>
+              <w:t>MySQL</w:t>
+            </w:r>
           </w:p>
         </w:tc>
         <w:tc>
@@ -3824,20 +3957,8 @@
                 <w:sz w:val="20"/>
                 <w:szCs w:val="20"/>
               </w:rPr>
-              <w:t xml:space="preserve">rest </w:t>
-            </w:r>
-            <w:proofErr w:type="spellStart"/>
-            <w:r>
-              <w:rPr>
-                <w:rFonts w:ascii="Segoe UI" w:hAnsi="Segoe UI" w:cs="Segoe UI"/>
-                <w:b w:val="0"/>
-                <w:bCs w:val="0"/>
-                <w:sz w:val="20"/>
-                <w:szCs w:val="20"/>
-              </w:rPr>
-              <w:t>apis</w:t>
-            </w:r>
-            <w:proofErr w:type="spellEnd"/>
+              <w:t>rest apis</w:t>
+            </w:r>
           </w:p>
         </w:tc>
         <w:tc>
@@ -3896,20 +4017,8 @@
                 <w:sz w:val="20"/>
                 <w:szCs w:val="20"/>
               </w:rPr>
-              <w:t xml:space="preserve">restful </w:t>
-            </w:r>
-            <w:proofErr w:type="spellStart"/>
-            <w:r>
-              <w:rPr>
-                <w:rFonts w:ascii="Segoe UI" w:hAnsi="Segoe UI" w:cs="Segoe UI"/>
-                <w:b w:val="0"/>
-                <w:bCs w:val="0"/>
-                <w:sz w:val="20"/>
-                <w:szCs w:val="20"/>
-              </w:rPr>
-              <w:t>api</w:t>
-            </w:r>
-            <w:proofErr w:type="spellEnd"/>
+              <w:t>restful api</w:t>
+            </w:r>
           </w:p>
         </w:tc>
         <w:tc>
@@ -4078,18 +4187,16 @@
                 <w:szCs w:val="20"/>
               </w:rPr>
             </w:pPr>
-            <w:proofErr w:type="spellStart"/>
-            <w:r>
-              <w:rPr>
-                <w:rFonts w:ascii="Segoe UI" w:hAnsi="Segoe UI" w:cs="Segoe UI"/>
-                <w:b w:val="0"/>
-                <w:bCs w:val="0"/>
-                <w:sz w:val="20"/>
-                <w:szCs w:val="20"/>
-              </w:rPr>
-              <w:t>sql</w:t>
-            </w:r>
-            <w:proofErr w:type="spellEnd"/>
+            <w:r>
+              <w:rPr>
+                <w:rFonts w:ascii="Segoe UI" w:hAnsi="Segoe UI" w:cs="Segoe UI"/>
+                <w:b w:val="0"/>
+                <w:bCs w:val="0"/>
+                <w:sz w:val="20"/>
+                <w:szCs w:val="20"/>
+              </w:rPr>
+              <w:t>SQL</w:t>
+            </w:r>
           </w:p>
         </w:tc>
         <w:tc>
@@ -4199,15 +4306,27 @@
                 <w:szCs w:val="20"/>
               </w:rPr>
             </w:pPr>
-            <w:r>
-              <w:rPr>
-                <w:rFonts w:ascii="Segoe UI" w:hAnsi="Segoe UI" w:cs="Segoe UI"/>
-                <w:b w:val="0"/>
-                <w:bCs w:val="0"/>
-                <w:sz w:val="20"/>
-                <w:szCs w:val="20"/>
-              </w:rPr>
-              <w:t>strong communication skills</w:t>
+            <w:proofErr w:type="gramStart"/>
+            <w:r>
+              <w:rPr>
+                <w:rFonts w:ascii="Segoe UI" w:hAnsi="Segoe UI" w:cs="Segoe UI"/>
+                <w:b w:val="0"/>
+                <w:bCs w:val="0"/>
+                <w:sz w:val="20"/>
+                <w:szCs w:val="20"/>
+              </w:rPr>
+              <w:t>strong communication</w:t>
+            </w:r>
+            <w:proofErr w:type="gramEnd"/>
+            <w:r>
+              <w:rPr>
+                <w:rFonts w:ascii="Segoe UI" w:hAnsi="Segoe UI" w:cs="Segoe UI"/>
+                <w:b w:val="0"/>
+                <w:bCs w:val="0"/>
+                <w:sz w:val="20"/>
+                <w:szCs w:val="20"/>
+              </w:rPr>
+              <w:t xml:space="preserve"> skills</w:t>
             </w:r>
           </w:p>
         </w:tc>
@@ -4735,18 +4854,16 @@
                 <w:szCs w:val="20"/>
               </w:rPr>
             </w:pPr>
-            <w:proofErr w:type="spellStart"/>
-            <w:r>
-              <w:rPr>
-                <w:rFonts w:ascii="Segoe UI" w:hAnsi="Segoe UI" w:cs="Segoe UI"/>
-                <w:b w:val="0"/>
-                <w:bCs w:val="0"/>
-                <w:sz w:val="20"/>
-                <w:szCs w:val="20"/>
-              </w:rPr>
-              <w:t>redis</w:t>
-            </w:r>
-            <w:proofErr w:type="spellEnd"/>
+            <w:r>
+              <w:rPr>
+                <w:rFonts w:ascii="Segoe UI" w:hAnsi="Segoe UI" w:cs="Segoe UI"/>
+                <w:b w:val="0"/>
+                <w:bCs w:val="0"/>
+                <w:sz w:val="20"/>
+                <w:szCs w:val="20"/>
+              </w:rPr>
+              <w:t>Redis</w:t>
+            </w:r>
           </w:p>
         </w:tc>
         <w:tc>
@@ -4796,7 +4913,6 @@
                 <w:szCs w:val="20"/>
               </w:rPr>
             </w:pPr>
-            <w:proofErr w:type="spellStart"/>
             <w:r>
               <w:rPr>
                 <w:rFonts w:ascii="Segoe UI" w:hAnsi="Segoe UI" w:cs="Segoe UI"/>
@@ -4807,7 +4923,6 @@
               </w:rPr>
               <w:t>aws</w:t>
             </w:r>
-            <w:proofErr w:type="spellEnd"/>
           </w:p>
         </w:tc>
         <w:tc>
@@ -4977,18 +5092,16 @@
                 <w:szCs w:val="20"/>
               </w:rPr>
             </w:pPr>
-            <w:proofErr w:type="spellStart"/>
-            <w:r>
-              <w:rPr>
-                <w:rFonts w:ascii="Segoe UI" w:hAnsi="Segoe UI" w:cs="Segoe UI"/>
-                <w:b w:val="0"/>
-                <w:bCs w:val="0"/>
-                <w:sz w:val="20"/>
-                <w:szCs w:val="20"/>
-              </w:rPr>
-              <w:t>microsoft</w:t>
-            </w:r>
-            <w:proofErr w:type="spellEnd"/>
+            <w:r>
+              <w:rPr>
+                <w:rFonts w:ascii="Segoe UI" w:hAnsi="Segoe UI" w:cs="Segoe UI"/>
+                <w:b w:val="0"/>
+                <w:bCs w:val="0"/>
+                <w:sz w:val="20"/>
+                <w:szCs w:val="20"/>
+              </w:rPr>
+              <w:t>Microsoft</w:t>
+            </w:r>
             <w:r>
               <w:rPr>
                 <w:rFonts w:ascii="Segoe UI" w:hAnsi="Segoe UI" w:cs="Segoe UI"/>
@@ -5108,18 +5221,16 @@
                 <w:szCs w:val="20"/>
               </w:rPr>
             </w:pPr>
-            <w:proofErr w:type="spellStart"/>
-            <w:r>
-              <w:rPr>
-                <w:rFonts w:ascii="Segoe UI" w:hAnsi="Segoe UI" w:cs="Segoe UI"/>
-                <w:b w:val="0"/>
-                <w:bCs w:val="0"/>
-                <w:sz w:val="20"/>
-                <w:szCs w:val="20"/>
-              </w:rPr>
-              <w:t>jenkins</w:t>
-            </w:r>
-            <w:proofErr w:type="spellEnd"/>
+            <w:r>
+              <w:rPr>
+                <w:rFonts w:ascii="Segoe UI" w:hAnsi="Segoe UI" w:cs="Segoe UI"/>
+                <w:b w:val="0"/>
+                <w:bCs w:val="0"/>
+                <w:sz w:val="20"/>
+                <w:szCs w:val="20"/>
+              </w:rPr>
+              <w:t>Jenkins</w:t>
+            </w:r>
           </w:p>
         </w:tc>
         <w:tc>
@@ -5169,27 +5280,15 @@
                 <w:szCs w:val="20"/>
               </w:rPr>
             </w:pPr>
-            <w:proofErr w:type="spellStart"/>
-            <w:r>
-              <w:rPr>
-                <w:rFonts w:ascii="Segoe UI" w:hAnsi="Segoe UI" w:cs="Segoe UI"/>
-                <w:b w:val="0"/>
-                <w:bCs w:val="0"/>
-                <w:sz w:val="20"/>
-                <w:szCs w:val="20"/>
-              </w:rPr>
-              <w:t>sql</w:t>
-            </w:r>
-            <w:proofErr w:type="spellEnd"/>
-            <w:r>
-              <w:rPr>
-                <w:rFonts w:ascii="Segoe UI" w:hAnsi="Segoe UI" w:cs="Segoe UI"/>
-                <w:b w:val="0"/>
-                <w:bCs w:val="0"/>
-                <w:sz w:val="20"/>
-                <w:szCs w:val="20"/>
-              </w:rPr>
-              <w:t xml:space="preserve"> server</w:t>
+            <w:r>
+              <w:rPr>
+                <w:rFonts w:ascii="Segoe UI" w:hAnsi="Segoe UI" w:cs="Segoe UI"/>
+                <w:b w:val="0"/>
+                <w:bCs w:val="0"/>
+                <w:sz w:val="20"/>
+                <w:szCs w:val="20"/>
+              </w:rPr>
+              <w:t>sql server</w:t>
             </w:r>
           </w:p>
         </w:tc>
@@ -5241,18 +5340,16 @@
                 <w:szCs w:val="20"/>
               </w:rPr>
             </w:pPr>
-            <w:proofErr w:type="spellStart"/>
-            <w:r>
-              <w:rPr>
-                <w:rFonts w:ascii="Segoe UI" w:hAnsi="Segoe UI" w:cs="Segoe UI"/>
-                <w:b w:val="0"/>
-                <w:bCs w:val="0"/>
-                <w:sz w:val="20"/>
-                <w:szCs w:val="20"/>
-              </w:rPr>
-              <w:t>elasticsearch</w:t>
-            </w:r>
-            <w:proofErr w:type="spellEnd"/>
+            <w:r>
+              <w:rPr>
+                <w:rFonts w:ascii="Segoe UI" w:hAnsi="Segoe UI" w:cs="Segoe UI"/>
+                <w:b w:val="0"/>
+                <w:bCs w:val="0"/>
+                <w:sz w:val="20"/>
+                <w:szCs w:val="20"/>
+              </w:rPr>
+              <w:t>Elasticsearch</w:t>
+            </w:r>
           </w:p>
         </w:tc>
         <w:tc>
@@ -5659,18 +5756,16 @@
                 <w:szCs w:val="20"/>
               </w:rPr>
             </w:pPr>
-            <w:proofErr w:type="spellStart"/>
-            <w:r>
-              <w:rPr>
-                <w:rFonts w:ascii="Segoe UI" w:hAnsi="Segoe UI" w:cs="Segoe UI"/>
-                <w:b w:val="0"/>
-                <w:bCs w:val="0"/>
-                <w:sz w:val="20"/>
-                <w:szCs w:val="20"/>
-              </w:rPr>
-              <w:t>scala</w:t>
-            </w:r>
-            <w:proofErr w:type="spellEnd"/>
+            <w:r>
+              <w:rPr>
+                <w:rFonts w:ascii="Segoe UI" w:hAnsi="Segoe UI" w:cs="Segoe UI"/>
+                <w:b w:val="0"/>
+                <w:bCs w:val="0"/>
+                <w:sz w:val="20"/>
+                <w:szCs w:val="20"/>
+              </w:rPr>
+              <w:t>Scala</w:t>
+            </w:r>
             <w:r>
               <w:rPr>
                 <w:rFonts w:ascii="Segoe UI" w:hAnsi="Segoe UI" w:cs="Segoe UI"/>
@@ -5909,7 +6004,6 @@
                 <w:szCs w:val="20"/>
               </w:rPr>
             </w:pPr>
-            <w:proofErr w:type="spellStart"/>
             <w:r>
               <w:rPr>
                 <w:rFonts w:ascii="Segoe UI" w:hAnsi="Segoe UI" w:cs="Segoe UI"/>
@@ -5920,7 +6014,6 @@
               </w:rPr>
               <w:t>mongodb</w:t>
             </w:r>
-            <w:proofErr w:type="spellEnd"/>
           </w:p>
         </w:tc>
         <w:tc>
@@ -6030,18 +6123,16 @@
                 <w:szCs w:val="20"/>
               </w:rPr>
             </w:pPr>
-            <w:proofErr w:type="spellStart"/>
-            <w:r>
-              <w:rPr>
-                <w:rFonts w:ascii="Segoe UI" w:hAnsi="Segoe UI" w:cs="Segoe UI"/>
-                <w:b w:val="0"/>
-                <w:bCs w:val="0"/>
-                <w:sz w:val="20"/>
-                <w:szCs w:val="20"/>
-              </w:rPr>
-              <w:t>kubernetes</w:t>
-            </w:r>
-            <w:proofErr w:type="spellEnd"/>
+            <w:r>
+              <w:rPr>
+                <w:rFonts w:ascii="Segoe UI" w:hAnsi="Segoe UI" w:cs="Segoe UI"/>
+                <w:b w:val="0"/>
+                <w:bCs w:val="0"/>
+                <w:sz w:val="20"/>
+                <w:szCs w:val="20"/>
+              </w:rPr>
+              <w:t>Kubernetes</w:t>
+            </w:r>
           </w:p>
         </w:tc>
         <w:tc>
@@ -6092,18 +6183,16 @@
                 <w:szCs w:val="20"/>
               </w:rPr>
             </w:pPr>
-            <w:proofErr w:type="spellStart"/>
-            <w:r>
-              <w:rPr>
-                <w:rFonts w:ascii="Segoe UI" w:hAnsi="Segoe UI" w:cs="Segoe UI"/>
-                <w:b w:val="0"/>
-                <w:bCs w:val="0"/>
-                <w:sz w:val="20"/>
-                <w:szCs w:val="20"/>
-              </w:rPr>
-              <w:t>kafka</w:t>
-            </w:r>
-            <w:proofErr w:type="spellEnd"/>
+            <w:r>
+              <w:rPr>
+                <w:rFonts w:ascii="Segoe UI" w:hAnsi="Segoe UI" w:cs="Segoe UI"/>
+                <w:b w:val="0"/>
+                <w:bCs w:val="0"/>
+                <w:sz w:val="20"/>
+                <w:szCs w:val="20"/>
+              </w:rPr>
+              <w:t>Kafka</w:t>
+            </w:r>
           </w:p>
         </w:tc>
         <w:tc>
@@ -6153,18 +6242,16 @@
                 <w:szCs w:val="20"/>
               </w:rPr>
             </w:pPr>
-            <w:proofErr w:type="spellStart"/>
-            <w:r>
-              <w:rPr>
-                <w:rFonts w:ascii="Segoe UI" w:hAnsi="Segoe UI" w:cs="Segoe UI"/>
-                <w:b w:val="0"/>
-                <w:bCs w:val="0"/>
-                <w:sz w:val="20"/>
-                <w:szCs w:val="20"/>
-              </w:rPr>
-              <w:t>scala</w:t>
-            </w:r>
-            <w:proofErr w:type="spellEnd"/>
+            <w:r>
+              <w:rPr>
+                <w:rFonts w:ascii="Segoe UI" w:hAnsi="Segoe UI" w:cs="Segoe UI"/>
+                <w:b w:val="0"/>
+                <w:bCs w:val="0"/>
+                <w:sz w:val="20"/>
+                <w:szCs w:val="20"/>
+              </w:rPr>
+              <w:t>Scala</w:t>
+            </w:r>
           </w:p>
         </w:tc>
         <w:tc>
@@ -6274,18 +6361,16 @@
                 <w:szCs w:val="20"/>
               </w:rPr>
             </w:pPr>
-            <w:proofErr w:type="spellStart"/>
-            <w:r>
-              <w:rPr>
-                <w:rFonts w:ascii="Segoe UI" w:hAnsi="Segoe UI" w:cs="Segoe UI"/>
-                <w:b w:val="0"/>
-                <w:bCs w:val="0"/>
-                <w:sz w:val="20"/>
-                <w:szCs w:val="20"/>
-              </w:rPr>
-              <w:t>hadoop</w:t>
-            </w:r>
-            <w:proofErr w:type="spellEnd"/>
+            <w:r>
+              <w:rPr>
+                <w:rFonts w:ascii="Segoe UI" w:hAnsi="Segoe UI" w:cs="Segoe UI"/>
+                <w:b w:val="0"/>
+                <w:bCs w:val="0"/>
+                <w:sz w:val="20"/>
+                <w:szCs w:val="20"/>
+              </w:rPr>
+              <w:t>Hadoop</w:t>
+            </w:r>
           </w:p>
         </w:tc>
         <w:tc>
@@ -6336,18 +6421,16 @@
                 <w:szCs w:val="20"/>
               </w:rPr>
             </w:pPr>
-            <w:proofErr w:type="spellStart"/>
-            <w:r>
-              <w:rPr>
-                <w:rFonts w:ascii="Segoe UI" w:hAnsi="Segoe UI" w:cs="Segoe UI"/>
-                <w:b w:val="0"/>
-                <w:bCs w:val="0"/>
-                <w:sz w:val="20"/>
-                <w:szCs w:val="20"/>
-              </w:rPr>
-              <w:t>openshift</w:t>
-            </w:r>
-            <w:proofErr w:type="spellEnd"/>
+            <w:r>
+              <w:rPr>
+                <w:rFonts w:ascii="Segoe UI" w:hAnsi="Segoe UI" w:cs="Segoe UI"/>
+                <w:b w:val="0"/>
+                <w:bCs w:val="0"/>
+                <w:sz w:val="20"/>
+                <w:szCs w:val="20"/>
+              </w:rPr>
+              <w:t>OpenShift</w:t>
+            </w:r>
           </w:p>
         </w:tc>
         <w:tc>
@@ -6395,6 +6478,7 @@
       </w:pPr>
       <w:bookmarkStart w:id="2" w:name="_Toc106839663"/>
       <w:r>
+        <w:lastRenderedPageBreak/>
         <w:t>Pretty Graphs and Charts</w:t>
       </w:r>
       <w:bookmarkEnd w:id="2"/>
@@ -6405,7 +6489,34 @@
       </w:pPr>
       <w:bookmarkStart w:id="3" w:name="_Toc106839664"/>
       <w:r>
-        <w:t>Many More in Power BI Report!</w:t>
+        <w:t xml:space="preserve">More </w:t>
+      </w:r>
+      <w:r>
+        <w:t xml:space="preserve">Pretty </w:t>
+      </w:r>
+      <w:r>
+        <w:rPr>
+          <mc:AlternateContent>
+            <mc:Choice Requires="w16se"/>
+            <mc:Fallback>
+              <w:rFonts w:ascii="Segoe UI Emoji" w:eastAsia="Segoe UI Emoji" w:hAnsi="Segoe UI Emoji" w:cs="Segoe UI Emoji"/>
+            </mc:Fallback>
+          </mc:AlternateContent>
+        </w:rPr>
+        <mc:AlternateContent>
+          <mc:Choice Requires="w16se">
+            <w16se:symEx w16se:font="Segoe UI Emoji" w16se:char="1F92F"/>
+          </mc:Choice>
+          <mc:Fallback>
+            <w:t>🤯</w:t>
+          </mc:Fallback>
+        </mc:AlternateContent>
+      </w:r>
+      <w:r>
+        <w:t xml:space="preserve"> Digestible Info </w:t>
+      </w:r>
+      <w:r>
+        <w:t>in Power BI Report!</w:t>
       </w:r>
       <w:bookmarkEnd w:id="3"/>
     </w:p>
@@ -6425,21 +6536,22 @@
         <w:pStyle w:val="ListBullet"/>
       </w:pPr>
       <w:r>
-        <w:t>Power BI Report will require the Excel Workbook with Power Query and Power Pivot Models.</w:t>
+        <w:t xml:space="preserve">Power BI Report </w:t>
+      </w:r>
+      <w:r>
+        <w:t xml:space="preserve">requires </w:t>
+      </w:r>
+      <w:r>
+        <w:t>the Excel Workbook with Power Query and Power Pivot Models</w:t>
+      </w:r>
+      <w:r>
+        <w:t xml:space="preserve"> as it reads that is the report data source.</w:t>
       </w:r>
     </w:p>
     <w:p>
       <w:pPr>
         <w:pStyle w:val="ListBullet"/>
       </w:pPr>
-      <w:proofErr w:type="gramStart"/>
-      <w:r>
-        <w:t>Plus</w:t>
-      </w:r>
-      <w:proofErr w:type="gramEnd"/>
-      <w:r>
-        <w:t xml:space="preserve"> some Power Pivot Tables that Power BI reads from.</w:t>
-      </w:r>
     </w:p>
     <w:p>
       <w:pPr>
@@ -6477,7 +6589,13 @@
         <w:pStyle w:val="ListBullet"/>
       </w:pPr>
       <w:r>
-        <w:t>This resume is built from parts of that report.</w:t>
+        <w:t xml:space="preserve">This resume </w:t>
+      </w:r>
+      <w:r>
+        <w:t xml:space="preserve">has been constructed </w:t>
+      </w:r>
+      <w:r>
+        <w:t>from parts of that report.</w:t>
       </w:r>
     </w:p>
     <w:p>
@@ -6543,7 +6661,13 @@
         <w:pStyle w:val="ListBullet"/>
       </w:pPr>
       <w:r>
-        <w:t>Top skills were absolutely used in wording this content.</w:t>
+        <w:t xml:space="preserve">Top </w:t>
+      </w:r>
+      <w:r>
+        <w:t>S</w:t>
+      </w:r>
+      <w:r>
+        <w:t>kills were absolutely used in wording this content.</w:t>
       </w:r>
     </w:p>
     <w:p>
@@ -6556,7 +6680,13 @@
         <w:ind w:left="720"/>
       </w:pPr>
       <w:r>
-        <w:t>I would normally hire a content writer but that doesn’t prove how well I can write content too!</w:t>
+        <w:t xml:space="preserve">I would normally hire a content writer but that </w:t>
+      </w:r>
+      <w:r>
+        <w:t>does not</w:t>
+      </w:r>
+      <w:r>
+        <w:t xml:space="preserve"> prove how well I can write content too!</w:t>
       </w:r>
     </w:p>
     <w:p>
@@ -6600,10 +6730,44 @@
         <w:ind w:left="720"/>
       </w:pPr>
       <w:r>
-        <w:t>Resume hacking</w:t>
-      </w:r>
-      <w:r>
-        <w:t xml:space="preserve"> with Power Query / Business Intelligence / Natural Language Processing (NLP)! </w:t>
+        <w:t>Feels like I am “</w:t>
+      </w:r>
+      <w:r>
+        <w:rPr>
+          <w:b/>
+          <w:bCs/>
+        </w:rPr>
+        <w:t xml:space="preserve">Resume </w:t>
+      </w:r>
+      <w:r>
+        <w:rPr>
+          <w:b/>
+          <w:bCs/>
+        </w:rPr>
+        <w:t>H</w:t>
+      </w:r>
+      <w:r>
+        <w:rPr>
+          <w:b/>
+          <w:bCs/>
+        </w:rPr>
+        <w:t>acking</w:t>
+      </w:r>
+      <w:r>
+        <w:t>”</w:t>
+      </w:r>
+      <w:r>
+        <w:t xml:space="preserve"> with </w:t>
+      </w:r>
+      <w:r>
+        <w:rPr>
+          <w:b/>
+          <w:bCs/>
+        </w:rPr>
+        <w:t>Power Query / Business Intelligence / Natural Language Processing (NLP)</w:t>
+      </w:r>
+      <w:r>
+        <w:t xml:space="preserve">! </w:t>
       </w:r>
       <w:r>
         <w:rPr>
@@ -6721,6 +6885,10 @@
         <w:jc w:val="center"/>
       </w:pPr>
       <w:r>
+        <w:rPr>
+          <w:noProof/>
+        </w:rPr>
+        <w:lastRenderedPageBreak/>
         <w:drawing>
           <wp:inline distT="0" distB="0" distL="0" distR="0" wp14:anchorId="527B798D" wp14:editId="3EF2EA59">
             <wp:extent cx="5889356" cy="3420357"/>
@@ -6878,6 +7046,10 @@
         <w:jc w:val="center"/>
       </w:pPr>
       <w:r>
+        <w:rPr>
+          <w:noProof/>
+        </w:rPr>
+        <w:lastRenderedPageBreak/>
         <w:drawing>
           <wp:inline distT="0" distB="0" distL="0" distR="0" wp14:anchorId="03BFA44D" wp14:editId="7CB4510F">
             <wp:extent cx="5943600" cy="3451860"/>
@@ -6950,6 +7122,9 @@
         <w:jc w:val="center"/>
       </w:pPr>
       <w:r>
+        <w:rPr>
+          <w:noProof/>
+        </w:rPr>
         <w:drawing>
           <wp:inline distT="0" distB="0" distL="0" distR="0" wp14:anchorId="1A8081F2" wp14:editId="5B624434">
             <wp:extent cx="5943600" cy="3451860"/>
@@ -7026,6 +7201,7 @@
       </w:pPr>
       <w:bookmarkStart w:id="5" w:name="_Toc106839666"/>
       <w:r>
+        <w:lastRenderedPageBreak/>
         <w:t xml:space="preserve">Portfolio </w:t>
       </w:r>
       <w:r>
@@ -7039,10 +7215,6 @@
         <w:tblStyle w:val="TableStyleMedium2"/>
         <w:tblW w:w="4918" w:type="dxa"/>
         <w:tblInd w:w="-5" w:type="dxa"/>
-        <w:tblCellMar>
-          <w:top w:w="0" w:type="dxa"/>
-          <w:bottom w:w="0" w:type="dxa"/>
-        </w:tblCellMar>
         <w:tblLook w:val="0420" w:firstRow="1" w:lastRow="0" w:firstColumn="0" w:lastColumn="0" w:noHBand="0" w:noVBand="1"/>
       </w:tblPr>
       <w:tblGrid>
@@ -7050,12 +7222,6 @@
         <w:gridCol w:w="2534"/>
       </w:tblGrid>
       <w:tr>
-        <w:tblPrEx>
-          <w:tblCellMar>
-            <w:top w:w="0" w:type="dxa"/>
-            <w:bottom w:w="0" w:type="dxa"/>
-          </w:tblCellMar>
-        </w:tblPrEx>
         <w:trPr>
           <w:cnfStyle w:val="100000000000" w:firstRow="1" w:lastRow="0" w:firstColumn="0" w:lastColumn="0" w:oddVBand="0" w:evenVBand="0" w:oddHBand="0" w:evenHBand="0" w:firstRowFirstColumn="0" w:firstRowLastColumn="0" w:lastRowFirstColumn="0" w:lastRowLastColumn="0"/>
         </w:trPr>
@@ -7081,12 +7247,6 @@
         </w:tc>
       </w:tr>
       <w:tr>
-        <w:tblPrEx>
-          <w:tblCellMar>
-            <w:top w:w="0" w:type="dxa"/>
-            <w:bottom w:w="0" w:type="dxa"/>
-          </w:tblCellMar>
-        </w:tblPrEx>
         <w:trPr>
           <w:cnfStyle w:val="000000100000" w:firstRow="0" w:lastRow="0" w:firstColumn="0" w:lastColumn="0" w:oddVBand="0" w:evenVBand="0" w:oddHBand="1" w:evenHBand="0" w:firstRowFirstColumn="0" w:firstRowLastColumn="0" w:lastRowFirstColumn="0" w:lastRowLastColumn="0"/>
         </w:trPr>
@@ -7113,12 +7273,6 @@
         </w:tc>
       </w:tr>
       <w:tr>
-        <w:tblPrEx>
-          <w:tblCellMar>
-            <w:top w:w="0" w:type="dxa"/>
-            <w:bottom w:w="0" w:type="dxa"/>
-          </w:tblCellMar>
-        </w:tblPrEx>
         <w:tc>
           <w:tcPr>
             <w:tcW w:w="2384" w:type="dxa"/>
@@ -7142,12 +7296,6 @@
         </w:tc>
       </w:tr>
       <w:tr>
-        <w:tblPrEx>
-          <w:tblCellMar>
-            <w:top w:w="0" w:type="dxa"/>
-            <w:bottom w:w="0" w:type="dxa"/>
-          </w:tblCellMar>
-        </w:tblPrEx>
         <w:trPr>
           <w:cnfStyle w:val="000000100000" w:firstRow="0" w:lastRow="0" w:firstColumn="0" w:lastColumn="0" w:oddVBand="0" w:evenVBand="0" w:oddHBand="1" w:evenHBand="0" w:firstRowFirstColumn="0" w:firstRowLastColumn="0" w:lastRowFirstColumn="0" w:lastRowLastColumn="0"/>
         </w:trPr>
@@ -7174,12 +7322,6 @@
         </w:tc>
       </w:tr>
       <w:tr>
-        <w:tblPrEx>
-          <w:tblCellMar>
-            <w:top w:w="0" w:type="dxa"/>
-            <w:bottom w:w="0" w:type="dxa"/>
-          </w:tblCellMar>
-        </w:tblPrEx>
         <w:tc>
           <w:tcPr>
             <w:tcW w:w="2384" w:type="dxa"/>
@@ -7203,12 +7345,6 @@
         </w:tc>
       </w:tr>
       <w:tr>
-        <w:tblPrEx>
-          <w:tblCellMar>
-            <w:top w:w="0" w:type="dxa"/>
-            <w:bottom w:w="0" w:type="dxa"/>
-          </w:tblCellMar>
-        </w:tblPrEx>
         <w:trPr>
           <w:cnfStyle w:val="000000100000" w:firstRow="0" w:lastRow="0" w:firstColumn="0" w:lastColumn="0" w:oddVBand="0" w:evenVBand="0" w:oddHBand="1" w:evenHBand="0" w:firstRowFirstColumn="0" w:firstRowLastColumn="0" w:lastRowFirstColumn="0" w:lastRowLastColumn="0"/>
         </w:trPr>
@@ -7235,12 +7371,6 @@
         </w:tc>
       </w:tr>
       <w:tr>
-        <w:tblPrEx>
-          <w:tblCellMar>
-            <w:top w:w="0" w:type="dxa"/>
-            <w:bottom w:w="0" w:type="dxa"/>
-          </w:tblCellMar>
-        </w:tblPrEx>
         <w:tc>
           <w:tcPr>
             <w:tcW w:w="2384" w:type="dxa"/>
@@ -7264,12 +7394,6 @@
         </w:tc>
       </w:tr>
       <w:tr>
-        <w:tblPrEx>
-          <w:tblCellMar>
-            <w:top w:w="0" w:type="dxa"/>
-            <w:bottom w:w="0" w:type="dxa"/>
-          </w:tblCellMar>
-        </w:tblPrEx>
         <w:trPr>
           <w:cnfStyle w:val="000000100000" w:firstRow="0" w:lastRow="0" w:firstColumn="0" w:lastColumn="0" w:oddVBand="0" w:evenVBand="0" w:oddHBand="1" w:evenHBand="0" w:firstRowFirstColumn="0" w:firstRowLastColumn="0" w:lastRowFirstColumn="0" w:lastRowLastColumn="0"/>
         </w:trPr>
@@ -7297,12 +7421,6 @@
         </w:tc>
       </w:tr>
       <w:tr>
-        <w:tblPrEx>
-          <w:tblCellMar>
-            <w:top w:w="0" w:type="dxa"/>
-            <w:bottom w:w="0" w:type="dxa"/>
-          </w:tblCellMar>
-        </w:tblPrEx>
         <w:tc>
           <w:tcPr>
             <w:tcW w:w="2384" w:type="dxa"/>
@@ -7327,12 +7445,6 @@
         </w:tc>
       </w:tr>
       <w:tr>
-        <w:tblPrEx>
-          <w:tblCellMar>
-            <w:top w:w="0" w:type="dxa"/>
-            <w:bottom w:w="0" w:type="dxa"/>
-          </w:tblCellMar>
-        </w:tblPrEx>
         <w:trPr>
           <w:cnfStyle w:val="000000100000" w:firstRow="0" w:lastRow="0" w:firstColumn="0" w:lastColumn="0" w:oddVBand="0" w:evenVBand="0" w:oddHBand="1" w:evenHBand="0" w:firstRowFirstColumn="0" w:firstRowLastColumn="0" w:lastRowFirstColumn="0" w:lastRowLastColumn="0"/>
         </w:trPr>
@@ -7360,12 +7472,6 @@
         </w:tc>
       </w:tr>
       <w:tr>
-        <w:tblPrEx>
-          <w:tblCellMar>
-            <w:top w:w="0" w:type="dxa"/>
-            <w:bottom w:w="0" w:type="dxa"/>
-          </w:tblCellMar>
-        </w:tblPrEx>
         <w:tc>
           <w:tcPr>
             <w:tcW w:w="2384" w:type="dxa"/>
@@ -7390,12 +7496,6 @@
         </w:tc>
       </w:tr>
       <w:tr>
-        <w:tblPrEx>
-          <w:tblCellMar>
-            <w:top w:w="0" w:type="dxa"/>
-            <w:bottom w:w="0" w:type="dxa"/>
-          </w:tblCellMar>
-        </w:tblPrEx>
         <w:trPr>
           <w:cnfStyle w:val="000000100000" w:firstRow="0" w:lastRow="0" w:firstColumn="0" w:lastColumn="0" w:oddVBand="0" w:evenVBand="0" w:oddHBand="1" w:evenHBand="0" w:firstRowFirstColumn="0" w:firstRowLastColumn="0" w:lastRowFirstColumn="0" w:lastRowLastColumn="0"/>
         </w:trPr>
@@ -7423,12 +7523,6 @@
         </w:tc>
       </w:tr>
       <w:tr>
-        <w:tblPrEx>
-          <w:tblCellMar>
-            <w:top w:w="0" w:type="dxa"/>
-            <w:bottom w:w="0" w:type="dxa"/>
-          </w:tblCellMar>
-        </w:tblPrEx>
         <w:tc>
           <w:tcPr>
             <w:tcW w:w="2384" w:type="dxa"/>
@@ -7453,12 +7547,6 @@
         </w:tc>
       </w:tr>
       <w:tr>
-        <w:tblPrEx>
-          <w:tblCellMar>
-            <w:top w:w="0" w:type="dxa"/>
-            <w:bottom w:w="0" w:type="dxa"/>
-          </w:tblCellMar>
-        </w:tblPrEx>
         <w:trPr>
           <w:cnfStyle w:val="000000100000" w:firstRow="0" w:lastRow="0" w:firstColumn="0" w:lastColumn="0" w:oddVBand="0" w:evenVBand="0" w:oddHBand="1" w:evenHBand="0" w:firstRowFirstColumn="0" w:firstRowLastColumn="0" w:lastRowFirstColumn="0" w:lastRowLastColumn="0"/>
         </w:trPr>
@@ -7486,12 +7574,6 @@
         </w:tc>
       </w:tr>
       <w:tr>
-        <w:tblPrEx>
-          <w:tblCellMar>
-            <w:top w:w="0" w:type="dxa"/>
-            <w:bottom w:w="0" w:type="dxa"/>
-          </w:tblCellMar>
-        </w:tblPrEx>
         <w:tc>
           <w:tcPr>
             <w:tcW w:w="2384" w:type="dxa"/>
@@ -7516,12 +7598,6 @@
         </w:tc>
       </w:tr>
       <w:tr>
-        <w:tblPrEx>
-          <w:tblCellMar>
-            <w:top w:w="0" w:type="dxa"/>
-            <w:bottom w:w="0" w:type="dxa"/>
-          </w:tblCellMar>
-        </w:tblPrEx>
         <w:trPr>
           <w:cnfStyle w:val="000000100000" w:firstRow="0" w:lastRow="0" w:firstColumn="0" w:lastColumn="0" w:oddVBand="0" w:evenVBand="0" w:oddHBand="1" w:evenHBand="0" w:firstRowFirstColumn="0" w:firstRowLastColumn="0" w:lastRowFirstColumn="0" w:lastRowLastColumn="0"/>
         </w:trPr>
@@ -7549,12 +7625,6 @@
         </w:tc>
       </w:tr>
       <w:tr>
-        <w:tblPrEx>
-          <w:tblCellMar>
-            <w:top w:w="0" w:type="dxa"/>
-            <w:bottom w:w="0" w:type="dxa"/>
-          </w:tblCellMar>
-        </w:tblPrEx>
         <w:tc>
           <w:tcPr>
             <w:tcW w:w="2384" w:type="dxa"/>
@@ -7579,12 +7649,6 @@
         </w:tc>
       </w:tr>
       <w:tr>
-        <w:tblPrEx>
-          <w:tblCellMar>
-            <w:top w:w="0" w:type="dxa"/>
-            <w:bottom w:w="0" w:type="dxa"/>
-          </w:tblCellMar>
-        </w:tblPrEx>
         <w:trPr>
           <w:cnfStyle w:val="000000100000" w:firstRow="0" w:lastRow="0" w:firstColumn="0" w:lastColumn="0" w:oddVBand="0" w:evenVBand="0" w:oddHBand="1" w:evenHBand="0" w:firstRowFirstColumn="0" w:firstRowLastColumn="0" w:lastRowFirstColumn="0" w:lastRowLastColumn="0"/>
         </w:trPr>
@@ -7612,12 +7676,6 @@
         </w:tc>
       </w:tr>
       <w:tr>
-        <w:tblPrEx>
-          <w:tblCellMar>
-            <w:top w:w="0" w:type="dxa"/>
-            <w:bottom w:w="0" w:type="dxa"/>
-          </w:tblCellMar>
-        </w:tblPrEx>
         <w:tc>
           <w:tcPr>
             <w:tcW w:w="2384" w:type="dxa"/>
@@ -7642,12 +7700,6 @@
         </w:tc>
       </w:tr>
       <w:tr>
-        <w:tblPrEx>
-          <w:tblCellMar>
-            <w:top w:w="0" w:type="dxa"/>
-            <w:bottom w:w="0" w:type="dxa"/>
-          </w:tblCellMar>
-        </w:tblPrEx>
         <w:trPr>
           <w:cnfStyle w:val="000000100000" w:firstRow="0" w:lastRow="0" w:firstColumn="0" w:lastColumn="0" w:oddVBand="0" w:evenVBand="0" w:oddHBand="1" w:evenHBand="0" w:firstRowFirstColumn="0" w:firstRowLastColumn="0" w:lastRowFirstColumn="0" w:lastRowLastColumn="0"/>
         </w:trPr>
@@ -7676,7 +7728,140 @@
       </w:tr>
     </w:tbl>
     <w:p/>
-    <w:p/>
+    <w:p>
+      <w:pPr>
+        <w:pStyle w:val="Heading1"/>
+      </w:pPr>
+      <w:r>
+        <w:t xml:space="preserve">Other Keywords I Could Expand </w:t>
+      </w:r>
+      <w:r>
+        <w:t>on</w:t>
+      </w:r>
+      <w:r>
+        <w:t xml:space="preserve"> But </w:t>
+      </w:r>
+      <w:r>
+        <w:t xml:space="preserve">Will </w:t>
+      </w:r>
+      <w:r>
+        <w:t>N</w:t>
+      </w:r>
+      <w:r>
+        <w:t>ot</w:t>
+      </w:r>
+      <w:r>
+        <w:t xml:space="preserve"> </w:t>
+      </w:r>
+      <w:r>
+        <w:t>for</w:t>
+      </w:r>
+      <w:r>
+        <w:t xml:space="preserve"> Brevity</w:t>
+      </w:r>
+    </w:p>
+    <w:p>
+      <w:pPr>
+        <w:pStyle w:val="ListParagraph"/>
+        <w:numPr>
+          <w:ilvl w:val="0"/>
+          <w:numId w:val="3"/>
+        </w:numPr>
+      </w:pPr>
+      <w:r>
+        <w:t>Diligen</w:t>
+      </w:r>
+      <w:r>
+        <w:t>ce</w:t>
+      </w:r>
+      <w:r>
+        <w:t>, Diligent</w:t>
+      </w:r>
+    </w:p>
+    <w:p>
+      <w:pPr>
+        <w:pStyle w:val="ListParagraph"/>
+        <w:numPr>
+          <w:ilvl w:val="0"/>
+          <w:numId w:val="3"/>
+        </w:numPr>
+      </w:pPr>
+      <w:r>
+        <w:t>M</w:t>
+      </w:r>
+      <w:r>
+        <w:t>indfulness</w:t>
+      </w:r>
+    </w:p>
+    <w:p>
+      <w:pPr>
+        <w:pStyle w:val="ListParagraph"/>
+        <w:numPr>
+          <w:ilvl w:val="0"/>
+          <w:numId w:val="3"/>
+        </w:numPr>
+      </w:pPr>
+      <w:r>
+        <w:t>DevOps</w:t>
+      </w:r>
+    </w:p>
+    <w:p>
+      <w:pPr>
+        <w:pStyle w:val="ListParagraph"/>
+        <w:numPr>
+          <w:ilvl w:val="0"/>
+          <w:numId w:val="3"/>
+        </w:numPr>
+      </w:pPr>
+      <w:r>
+        <w:t>Laravel</w:t>
+      </w:r>
+    </w:p>
+    <w:p>
+      <w:pPr>
+        <w:pStyle w:val="ListParagraph"/>
+        <w:numPr>
+          <w:ilvl w:val="0"/>
+          <w:numId w:val="3"/>
+        </w:numPr>
+      </w:pPr>
+      <w:r>
+        <w:t>PHP</w:t>
+      </w:r>
+    </w:p>
+    <w:p>
+      <w:pPr>
+        <w:pStyle w:val="ListParagraph"/>
+        <w:numPr>
+          <w:ilvl w:val="0"/>
+          <w:numId w:val="3"/>
+        </w:numPr>
+      </w:pPr>
+      <w:r>
+        <w:t>PHP-FPM</w:t>
+      </w:r>
+    </w:p>
+    <w:p>
+      <w:pPr>
+        <w:pStyle w:val="ListParagraph"/>
+        <w:numPr>
+          <w:ilvl w:val="0"/>
+          <w:numId w:val="3"/>
+        </w:numPr>
+      </w:pPr>
+      <w:r>
+        <w:t>Nginx</w:t>
+      </w:r>
+    </w:p>
+    <w:p>
+      <w:pPr>
+        <w:pStyle w:val="ListParagraph"/>
+        <w:numPr>
+          <w:ilvl w:val="0"/>
+          <w:numId w:val="3"/>
+        </w:numPr>
+      </w:pPr>
+    </w:p>
     <w:p/>
     <w:p/>
     <w:p>
@@ -7698,6 +7883,7 @@
       </w:pPr>
       <w:bookmarkStart w:id="6" w:name="_Toc106839667"/>
       <w:r>
+        <w:lastRenderedPageBreak/>
         <w:t>Special Shoutout to Automation!</w:t>
       </w:r>
       <w:bookmarkEnd w:id="6"/>
@@ -7709,13 +7895,11 @@
       <w:r>
         <w:t xml:space="preserve">text parts for instance to set the title for the Title of the document, and the header, which also uses a dynamic author name, file name, and date selector (I may automate but I </w:t>
       </w:r>
-      <w:proofErr w:type="spellStart"/>
-      <w:r>
-        <w:t>kinda</w:t>
-      </w:r>
-      <w:proofErr w:type="spellEnd"/>
-      <w:r>
-        <w:t xml:space="preserve"> like setting the date).</w:t>
+      <w:r>
+        <w:t>like</w:t>
+      </w:r>
+      <w:r>
+        <w:t xml:space="preserve"> setting the date).</w:t>
       </w:r>
     </w:p>
     <w:p>
@@ -7747,7 +7931,56 @@
           <w:i/>
           <w:iCs/>
         </w:rPr>
-        <w:t xml:space="preserve">High Attention to Detail, High Quality of Detail, some other spammy keywords </w:t>
+        <w:t xml:space="preserve">High </w:t>
+      </w:r>
+      <w:r>
+        <w:rPr>
+          <w:i/>
+          <w:iCs/>
+        </w:rPr>
+        <w:t>Mindfulness</w:t>
+      </w:r>
+      <w:r>
+        <w:rPr>
+          <w:i/>
+          <w:iCs/>
+        </w:rPr>
+        <w:t xml:space="preserve">, High Quality of Detail, </w:t>
+      </w:r>
+      <w:r>
+        <w:rPr>
+          <w:i/>
+          <w:iCs/>
+        </w:rPr>
+        <w:t xml:space="preserve">and </w:t>
+      </w:r>
+      <w:r>
+        <w:rPr>
+          <w:i/>
+          <w:iCs/>
+        </w:rPr>
+        <w:t>other spam</w:t>
+      </w:r>
+      <w:r>
+        <w:rPr>
+          <w:i/>
+          <w:iCs/>
+        </w:rPr>
+        <w:t xml:space="preserve">-like </w:t>
+      </w:r>
+      <w:r>
+        <w:rPr>
+          <w:i/>
+          <w:iCs/>
+        </w:rPr>
+        <w:t xml:space="preserve">keywords </w:t>
+      </w:r>
+      <w:r>
+        <w:rPr>
+          <w:i/>
+          <w:iCs/>
+        </w:rPr>
+        <w:t xml:space="preserve">for the Applicant Tracking System </w:t>
       </w:r>
       <w:r>
         <w:rPr>
@@ -7774,7 +8007,37 @@
           <w:i/>
           <w:iCs/>
         </w:rPr>
-        <w:t xml:space="preserve"> </w:t>
+        <w:t>. Yes…</w:t>
+      </w:r>
+      <w:r>
+        <w:rPr>
+          <w:i/>
+          <w:iCs/>
+        </w:rPr>
+        <w:t>that is</w:t>
+      </w:r>
+      <w:r>
+        <w:rPr>
+          <w:i/>
+          <w:iCs/>
+        </w:rPr>
+        <w:t xml:space="preserve"> you </w:t>
+      </w:r>
+      <w:r>
+        <w:rPr>
+          <w:b/>
+          <w:bCs/>
+          <w:i/>
+          <w:iCs/>
+        </w:rPr>
+        <w:t>Workday</w:t>
+      </w:r>
+      <w:r>
+        <w:rPr>
+          <w:i/>
+          <w:iCs/>
+        </w:rPr>
+        <w:t>.</w:t>
       </w:r>
     </w:p>
     <w:p/>
@@ -7787,7 +8050,16 @@
         </w:numPr>
       </w:pPr>
       <w:r>
-        <w:t>Hopefully I don’t need to do that, since I am hoping to get a job with you, RBC!</w:t>
+        <w:t xml:space="preserve">Hoping </w:t>
+      </w:r>
+      <w:r>
+        <w:t xml:space="preserve">I </w:t>
+      </w:r>
+      <w:r>
+        <w:t xml:space="preserve">will not </w:t>
+      </w:r>
+      <w:r>
+        <w:t>need to do that, since I am hoping to get a job with you, RBC!</w:t>
       </w:r>
     </w:p>
     <w:p>
@@ -7801,13 +8073,17 @@
       <w:r>
         <w:t xml:space="preserve">I should automate the </w:t>
       </w:r>
-      <w:proofErr w:type="gramStart"/>
-      <w:r>
-        <w:t>client</w:t>
-      </w:r>
-      <w:proofErr w:type="gramEnd"/>
-      <w:r>
-        <w:t xml:space="preserve"> name too, but that feels heartless.</w:t>
+      <w:r>
+        <w:t>C</w:t>
+      </w:r>
+      <w:r>
+        <w:t xml:space="preserve">lient name </w:t>
+      </w:r>
+      <w:r>
+        <w:t>as well</w:t>
+      </w:r>
+      <w:r>
+        <w:t>, but that feels heartless.</w:t>
       </w:r>
     </w:p>
     <w:p>
@@ -7865,6 +8141,7 @@
       </w:pPr>
       <w:bookmarkStart w:id="7" w:name="_Toc106839668"/>
       <w:r>
+        <w:lastRenderedPageBreak/>
         <w:t>Thank You</w:t>
       </w:r>
       <w:r>
@@ -7877,7 +8154,24 @@
         <w:pStyle w:val="ListBullet"/>
       </w:pPr>
       <w:r>
-        <w:t>Your time is appreciated.</w:t>
+        <w:t xml:space="preserve">Your time </w:t>
+      </w:r>
+      <w:r>
+        <w:t>reading this</w:t>
+      </w:r>
+      <w:r>
+        <w:t xml:space="preserve">, and </w:t>
+      </w:r>
+      <w:proofErr w:type="gramStart"/>
+      <w:r>
+        <w:t>possibly future</w:t>
+      </w:r>
+      <w:proofErr w:type="gramEnd"/>
+      <w:r>
+        <w:t xml:space="preserve"> versions, </w:t>
+      </w:r>
+      <w:r>
+        <w:t>is appreciated.</w:t>
       </w:r>
     </w:p>
     <w:p>
@@ -7887,13 +8181,48 @@
       <w:r>
         <w:t>Any feedback is even more appreciated.</w:t>
       </w:r>
+      <w:r>
+        <w:t xml:space="preserve"> Make it more enjoyable for you!</w:t>
+      </w:r>
     </w:p>
     <w:p>
       <w:pPr>
         <w:pStyle w:val="ListBullet"/>
       </w:pPr>
       <w:r>
-        <w:t xml:space="preserve">A chance for a new career is so greatly overwhelmingly appreciated I can’t </w:t>
+        <w:t xml:space="preserve">I have read around </w:t>
+      </w:r>
+      <w:r>
+        <w:t>two hundred</w:t>
+      </w:r>
+      <w:r>
+        <w:t xml:space="preserve"> resumes in my </w:t>
+      </w:r>
+      <w:r>
+        <w:t>time;</w:t>
+      </w:r>
+      <w:r>
+        <w:t xml:space="preserve"> I know how unrewarding it can be.</w:t>
+      </w:r>
+    </w:p>
+    <w:p>
+      <w:pPr>
+        <w:pStyle w:val="ListBullet"/>
+      </w:pPr>
+      <w:r>
+        <w:t xml:space="preserve">A chance for a new career is so greatly overwhelmingly appreciated </w:t>
+      </w:r>
+      <w:r>
+        <w:t xml:space="preserve">by me that </w:t>
+      </w:r>
+      <w:r>
+        <w:t xml:space="preserve">I </w:t>
+      </w:r>
+      <w:r>
+        <w:t>cannot</w:t>
+      </w:r>
+      <w:r>
+        <w:t xml:space="preserve"> </w:t>
       </w:r>
       <w:r>
         <w:t xml:space="preserve">express it in words </w:t>
@@ -7933,7 +8262,13 @@
         <w:pStyle w:val="ListBullet"/>
       </w:pPr>
       <w:r>
-        <w:t>I am sure this wasn’t easy, but rest assured, with feedback, it will get easier.</w:t>
+        <w:t xml:space="preserve">I am sure this </w:t>
+      </w:r>
+      <w:r>
+        <w:t>was not</w:t>
+      </w:r>
+      <w:r>
+        <w:t xml:space="preserve"> easy, but rest assured, with feedback, it will get easier.</w:t>
       </w:r>
     </w:p>
     <w:p>
@@ -7955,23 +8290,7 @@
           <w:b/>
           <w:bCs/>
         </w:rPr>
-        <w:t xml:space="preserve">matcher upper (term?) / </w:t>
-      </w:r>
-      <w:proofErr w:type="spellStart"/>
-      <w:r>
-        <w:rPr>
-          <w:b/>
-          <w:bCs/>
-        </w:rPr>
-        <w:t>Jobbinator</w:t>
-      </w:r>
-      <w:proofErr w:type="spellEnd"/>
-      <w:r>
-        <w:rPr>
-          <w:b/>
-          <w:bCs/>
-        </w:rPr>
-        <w:t xml:space="preserve"> 3000, could easily be expanded to load up all your jobs, and all your applicants</w:t>
+        <w:t>matcher upper (term?) / Jobbinator 3000, could easily be expanded to load up all your jobs, and all your applicants</w:t>
       </w:r>
       <w:r>
         <w:t>.</w:t>
@@ -8043,7 +8362,13 @@
       </w:r>
       <w:proofErr w:type="gramEnd"/>
       <w:r>
-        <w:t xml:space="preserve"> to hit through the URL, doesn’t even 404 properly </w:t>
+        <w:t xml:space="preserve"> to hit through the URL, </w:t>
+      </w:r>
+      <w:r>
+        <w:t>does not</w:t>
+      </w:r>
+      <w:r>
+        <w:t xml:space="preserve"> even 404 properly </w:t>
       </w:r>
       <w:r>
         <w:rPr>
@@ -8120,19 +8445,16 @@
       <w:pPr>
         <w:pStyle w:val="ListBullet"/>
       </w:pPr>
-      <w:r>
-        <w:t>Perhaps I have made a recruiter dream tool?</w:t>
-      </w:r>
-      <w:r>
-        <w:t xml:space="preserve"> </w:t>
-      </w:r>
-      <w:proofErr w:type="spellStart"/>
-      <w:r>
-        <w:t>Lolz</w:t>
-      </w:r>
-      <w:proofErr w:type="spellEnd"/>
-      <w:r>
-        <w:t>, everyone says that about anything they build.</w:t>
+      <w:proofErr w:type="gramStart"/>
+      <w:r>
+        <w:t>Perhaps I</w:t>
+      </w:r>
+      <w:proofErr w:type="gramEnd"/>
+      <w:r>
+        <w:t xml:space="preserve"> have made a recruiter dream tool?</w:t>
+      </w:r>
+      <w:r>
+        <w:t xml:space="preserve"> Lolz, everyone says that about anything they build.</w:t>
       </w:r>
     </w:p>
     <w:p>
@@ -8266,15 +8588,7 @@
         <w:pStyle w:val="ListBullet"/>
       </w:pPr>
       <w:r>
-        <w:t xml:space="preserve">WIN+ALT+TAB = Task Switcher (nicer </w:t>
-      </w:r>
-      <w:proofErr w:type="spellStart"/>
-      <w:r>
-        <w:t>alt+tab</w:t>
-      </w:r>
-      <w:proofErr w:type="spellEnd"/>
-      <w:r>
-        <w:t xml:space="preserve"> w/ Virtual Desktops)</w:t>
+        <w:t>WIN+ALT+TAB = Task Switcher (nicer alt+tab w/ Virtual Desktops)</w:t>
       </w:r>
     </w:p>
     <w:p>
@@ -8287,11 +8601,9 @@
       <w:r>
         <w:t xml:space="preserve">Microsoft </w:t>
       </w:r>
-      <w:proofErr w:type="spellStart"/>
       <w:r>
         <w:t>PowerToys</w:t>
       </w:r>
-      <w:proofErr w:type="spellEnd"/>
     </w:p>
     <w:p>
       <w:pPr>
@@ -8303,10 +8615,7 @@
         <w:ind w:left="720"/>
       </w:pPr>
       <w:r>
-        <w:t xml:space="preserve">Use the </w:t>
-      </w:r>
-      <w:r>
-        <w:t xml:space="preserve">Shortcut Assistant to see most </w:t>
+        <w:t xml:space="preserve">Use the Shortcut Assistant to see most </w:t>
       </w:r>
       <w:r>
         <w:t xml:space="preserve">Windows </w:t>
@@ -8357,7 +8666,27 @@
         <w:ind w:left="720"/>
       </w:pPr>
       <w:r>
-        <w:t>Press WIN+X+A to launch a PowerShell w/ Admin Privileges, then type the below to install:</w:t>
+        <w:t xml:space="preserve">Press </w:t>
+      </w:r>
+      <w:r>
+        <w:rPr>
+          <w:rStyle w:val="CodeGSChar"/>
+        </w:rPr>
+        <w:t>WIN+X+A</w:t>
+      </w:r>
+      <w:r>
+        <w:t xml:space="preserve"> to launch a PowerShell w/ Admin Privileges, then type the below to install:</w:t>
+      </w:r>
+    </w:p>
+    <w:p>
+      <w:pPr>
+        <w:pStyle w:val="CodeGS"/>
+      </w:pPr>
+      <w:r>
+        <w:t xml:space="preserve">winget install </w:t>
+      </w:r>
+      <w:r>
+        <w:t>PowerToys</w:t>
       </w:r>
     </w:p>
     <w:p>
@@ -8369,68 +8698,85 @@
         </w:tabs>
         <w:ind w:left="1080"/>
       </w:pPr>
-      <w:proofErr w:type="spellStart"/>
-      <w:r>
-        <w:t>winget</w:t>
-      </w:r>
-      <w:proofErr w:type="spellEnd"/>
-      <w:r>
-        <w:t xml:space="preserve"> install </w:t>
-      </w:r>
-      <w:proofErr w:type="spellStart"/>
-      <w:r>
-        <w:t>PowerToys</w:t>
-      </w:r>
-      <w:proofErr w:type="spellEnd"/>
+      <w:r>
+        <w:rPr>
+          <w:i/>
+          <w:iCs/>
+        </w:rPr>
+        <w:t>T</w:t>
+      </w:r>
+      <w:r>
+        <w:rPr>
+          <w:i/>
+          <w:iCs/>
+        </w:rPr>
+        <w:t xml:space="preserve">he </w:t>
+      </w:r>
+      <w:r>
+        <w:rPr>
+          <w:i/>
+          <w:iCs/>
+        </w:rPr>
+        <w:t xml:space="preserve">package name may </w:t>
+      </w:r>
+      <w:r>
+        <w:rPr>
+          <w:i/>
+          <w:iCs/>
+        </w:rPr>
+        <w:t>be wrong</w:t>
+      </w:r>
+      <w:r>
+        <w:rPr>
+          <w:i/>
+          <w:iCs/>
+        </w:rPr>
+        <w:t>.</w:t>
+      </w:r>
+      <w:r>
+        <w:rPr>
+          <w:i/>
+          <w:iCs/>
+        </w:rPr>
+        <w:t xml:space="preserve"> Untested.</w:t>
+      </w:r>
+      <w:r>
+        <w:rPr>
+          <w:i/>
+          <w:iCs/>
+        </w:rPr>
+        <w:t xml:space="preserve"> Use the below </w:t>
+      </w:r>
+      <w:r>
+        <w:rPr>
+          <w:i/>
+          <w:iCs/>
+        </w:rPr>
+        <w:t xml:space="preserve">command </w:t>
+      </w:r>
+      <w:r>
+        <w:rPr>
+          <w:i/>
+          <w:iCs/>
+        </w:rPr>
+        <w:t>to find out:</w:t>
+      </w:r>
+      <w:r>
+        <w:rPr>
+          <w:i/>
+          <w:iCs/>
+        </w:rPr>
+        <w:br/>
+      </w:r>
     </w:p>
     <w:p>
       <w:pPr>
-        <w:pStyle w:val="ListBullet"/>
-        <w:tabs>
-          <w:tab w:val="clear" w:pos="360"/>
-          <w:tab w:val="num" w:pos="1080"/>
-        </w:tabs>
-        <w:ind w:left="1080"/>
-      </w:pPr>
-      <w:r>
-        <w:rPr>
-          <w:i/>
-          <w:iCs/>
-        </w:rPr>
-        <w:t>I have not tested that…package name may not be right. Use the below to find out:</w:t>
-      </w:r>
-      <w:r>
-        <w:rPr>
-          <w:i/>
-          <w:iCs/>
-        </w:rPr>
-        <w:br/>
-      </w:r>
-      <w:proofErr w:type="spellStart"/>
-      <w:r>
-        <w:rPr>
-          <w:i/>
-          <w:iCs/>
-        </w:rPr>
-        <w:t>winget</w:t>
-      </w:r>
-      <w:proofErr w:type="spellEnd"/>
-      <w:r>
-        <w:rPr>
-          <w:i/>
-          <w:iCs/>
-        </w:rPr>
-        <w:t xml:space="preserve"> search </w:t>
-      </w:r>
-      <w:proofErr w:type="spellStart"/>
-      <w:r>
-        <w:rPr>
-          <w:i/>
-          <w:iCs/>
-        </w:rPr>
-        <w:t>PowerToys</w:t>
-      </w:r>
-      <w:proofErr w:type="spellEnd"/>
+        <w:pStyle w:val="CodeGS"/>
+      </w:pPr>
+      <w:r>
+        <w:lastRenderedPageBreak/>
+        <w:t>winget search PowerToys</w:t>
+      </w:r>
     </w:p>
     <w:p>
       <w:pPr>
@@ -8473,19 +8819,11 @@
         <w:t xml:space="preserve">Diagramming? Brainstorming? Use </w:t>
       </w:r>
       <w:hyperlink r:id="rId20" w:history="1">
-        <w:proofErr w:type="spellStart"/>
         <w:r>
           <w:rPr>
             <w:rStyle w:val="Hyperlink"/>
           </w:rPr>
-          <w:t>Excalidraw</w:t>
-        </w:r>
-        <w:proofErr w:type="spellEnd"/>
-        <w:r>
-          <w:rPr>
-            <w:rStyle w:val="Hyperlink"/>
-          </w:rPr>
-          <w:t xml:space="preserve"> | Hand-drawn look &amp; feel • Collaborative • Secure</w:t>
+          <w:t>Excalidraw | Hand-drawn look &amp; feel • Collaborative • Secure</w:t>
         </w:r>
       </w:hyperlink>
       <w:r>
@@ -8501,17 +8839,8 @@
           <w:i/>
           <w:iCs/>
         </w:rPr>
-        <w:t xml:space="preserve">Really Brainstorming? Try </w:t>
-      </w:r>
-      <w:proofErr w:type="spellStart"/>
-      <w:r>
-        <w:rPr>
-          <w:i/>
-          <w:iCs/>
-        </w:rPr>
-        <w:t>XMind</w:t>
-      </w:r>
-      <w:proofErr w:type="spellEnd"/>
+        <w:t>Really Brainstorming? Try XMind</w:t>
+      </w:r>
     </w:p>
     <w:p>
       <w:pPr>
@@ -8574,37 +8903,41 @@
         <w:t>schoolwork</w:t>
       </w:r>
       <w:r>
-        <w:t>, etc.</w:t>
-      </w:r>
+        <w:t xml:space="preserve">, </w:t>
+      </w:r>
+      <w:r>
+        <w:t>and more!</w:t>
+      </w:r>
+    </w:p>
+    <w:p/>
+    <w:p/>
+    <w:p>
+      <w:pPr>
+        <w:pStyle w:val="Heading1"/>
+      </w:pPr>
+      <w:bookmarkStart w:id="10" w:name="_Toc106839671"/>
+      <w:r>
+        <w:t>My Contact Information – Greg Stevens</w:t>
+      </w:r>
+      <w:bookmarkEnd w:id="10"/>
     </w:p>
     <w:p>
-      <w:pPr>
-        <w:pStyle w:val="ListBullet"/>
-      </w:pPr>
+      <w:r>
+        <w:t>Best to call me (403) 498-6809.</w:t>
+      </w:r>
     </w:p>
     <w:p>
-      <w:pPr>
-        <w:pStyle w:val="ListBullet"/>
-        <w:numPr>
-          <w:ilvl w:val="0"/>
-          <w:numId w:val="0"/>
-        </w:numPr>
-        <w:ind w:left="360" w:hanging="360"/>
-        <w:rPr>
-          <w:i/>
-          <w:iCs/>
-        </w:rPr>
-      </w:pPr>
-    </w:p>
-    <w:p>
-      <w:pPr>
-        <w:pStyle w:val="ListBullet"/>
-        <w:numPr>
-          <w:ilvl w:val="0"/>
-          <w:numId w:val="0"/>
-        </w:numPr>
-        <w:ind w:left="360" w:hanging="360"/>
-      </w:pPr>
+      <w:r>
+        <w:t xml:space="preserve">All information is at </w:t>
+      </w:r>
+      <w:hyperlink r:id="rId23" w:history="1">
+        <w:r>
+          <w:rPr>
+            <w:rStyle w:val="Hyperlink"/>
+          </w:rPr>
+          <w:t>www.stevens.pro</w:t>
+        </w:r>
+      </w:hyperlink>
     </w:p>
     <w:p/>
     <w:p/>
@@ -8613,17 +8946,140 @@
       <w:pPr>
         <w:pStyle w:val="Heading1"/>
       </w:pPr>
-      <w:bookmarkStart w:id="10" w:name="_Toc106839671"/>
-      <w:r>
-        <w:t>My Contact Information – Greg Stevens</w:t>
-      </w:r>
-      <w:bookmarkEnd w:id="10"/>
+      <w:r>
+        <w:lastRenderedPageBreak/>
+        <w:t>Automated Job Scoring</w:t>
+      </w:r>
+    </w:p>
+    <w:p>
+      <w:pPr>
+        <w:pStyle w:val="Heading2"/>
+      </w:pPr>
+      <w:r>
+        <w:t>Top Rated Jobs</w:t>
+      </w:r>
+      <w:r>
+        <w:t xml:space="preserve"> by </w:t>
+      </w:r>
+      <w:r>
+        <w:t>Skill Score</w:t>
+      </w:r>
+      <w:r>
+        <w:t xml:space="preserve"> (Funnel Chart)</w:t>
+      </w:r>
+    </w:p>
+    <w:p>
+      <w:r>
+        <w:drawing>
+          <wp:inline distT="0" distB="0" distL="0" distR="0" wp14:anchorId="5D794722" wp14:editId="027AF812">
+            <wp:extent cx="5943600" cy="2962910"/>
+            <wp:effectExtent l="0" t="0" r="0" b="8890"/>
+            <wp:docPr id="7" name="Picture 7" descr="Chart, funnel chart&#10;&#10;Description automatically generated"/>
+            <wp:cNvGraphicFramePr>
+              <a:graphicFrameLocks xmlns:a="http://schemas.openxmlformats.org/drawingml/2006/main" noChangeAspect="1"/>
+            </wp:cNvGraphicFramePr>
+            <a:graphic xmlns:a="http://schemas.openxmlformats.org/drawingml/2006/main">
+              <a:graphicData uri="http://schemas.openxmlformats.org/drawingml/2006/picture">
+                <pic:pic xmlns:pic="http://schemas.openxmlformats.org/drawingml/2006/picture">
+                  <pic:nvPicPr>
+                    <pic:cNvPr id="7" name="Picture 7" descr="Chart, funnel chart&#10;&#10;Description automatically generated"/>
+                    <pic:cNvPicPr/>
+                  </pic:nvPicPr>
+                  <pic:blipFill>
+                    <a:blip r:embed="rId24"/>
+                    <a:stretch>
+                      <a:fillRect/>
+                    </a:stretch>
+                  </pic:blipFill>
+                  <pic:spPr>
+                    <a:xfrm>
+                      <a:off x="0" y="0"/>
+                      <a:ext cx="5943600" cy="2962910"/>
+                    </a:xfrm>
+                    <a:prstGeom prst="rect">
+                      <a:avLst/>
+                    </a:prstGeom>
+                  </pic:spPr>
+                </pic:pic>
+              </a:graphicData>
+            </a:graphic>
+          </wp:inline>
+        </w:drawing>
+      </w:r>
     </w:p>
     <w:p/>
     <w:p/>
-    <w:p/>
-    <w:p/>
-    <w:p/>
+    <w:tbl>
+      <w:tblPr>
+        <w:tblW w:w="0" w:type="dxa"/>
+        <w:tblCellMar>
+          <w:top w:w="15" w:type="dxa"/>
+          <w:left w:w="15" w:type="dxa"/>
+          <w:bottom w:w="15" w:type="dxa"/>
+          <w:right w:w="15" w:type="dxa"/>
+        </w:tblCellMar>
+        <w:tblLook w:val="04A0" w:firstRow="1" w:lastRow="0" w:firstColumn="1" w:lastColumn="0" w:noHBand="0" w:noVBand="1"/>
+      </w:tblPr>
+      <w:tblGrid>
+        <w:gridCol w:w="6"/>
+      </w:tblGrid>
+      <w:tr>
+        <w:tc>
+          <w:tcPr>
+            <w:tcW w:w="0" w:type="auto"/>
+            <w:shd w:val="clear" w:color="auto" w:fill="auto"/>
+            <w:tcMar>
+              <w:top w:w="0" w:type="dxa"/>
+              <w:left w:w="0" w:type="dxa"/>
+              <w:bottom w:w="0" w:type="dxa"/>
+              <w:right w:w="0" w:type="dxa"/>
+            </w:tcMar>
+            <w:vAlign w:val="center"/>
+            <w:hideMark/>
+          </w:tcPr>
+          <w:p>
+            <w:pPr>
+              <w:spacing w:after="0" w:line="240" w:lineRule="auto"/>
+              <w:rPr>
+                <w:rFonts w:ascii="Segoe UI" w:eastAsia="Times New Roman" w:hAnsi="Segoe UI" w:cs="Segoe UI"/>
+                <w:color w:val="605E5C"/>
+                <w:sz w:val="18"/>
+                <w:szCs w:val="18"/>
+                <w:lang w:eastAsia="en-CA"/>
+              </w:rPr>
+            </w:pPr>
+          </w:p>
+        </w:tc>
+      </w:tr>
+      <w:tr>
+        <w:tc>
+          <w:tcPr>
+            <w:tcW w:w="0" w:type="auto"/>
+            <w:shd w:val="clear" w:color="auto" w:fill="auto"/>
+            <w:tcMar>
+              <w:top w:w="0" w:type="dxa"/>
+              <w:left w:w="0" w:type="dxa"/>
+              <w:bottom w:w="0" w:type="dxa"/>
+              <w:right w:w="0" w:type="dxa"/>
+            </w:tcMar>
+            <w:vAlign w:val="center"/>
+            <w:hideMark/>
+          </w:tcPr>
+          <w:p>
+            <w:pPr>
+              <w:spacing w:after="0" w:line="240" w:lineRule="auto"/>
+              <w:rPr>
+                <w:rFonts w:ascii="Segoe UI" w:eastAsia="Times New Roman" w:hAnsi="Segoe UI" w:cs="Segoe UI"/>
+                <w:color w:val="605E5C"/>
+                <w:sz w:val="18"/>
+                <w:szCs w:val="18"/>
+                <w:lang w:eastAsia="en-CA"/>
+              </w:rPr>
+            </w:pPr>
+          </w:p>
+        </w:tc>
+      </w:tr>
+    </w:tbl>
     <w:p/>
     <w:p/>
     <w:p/>
@@ -8860,6 +9316,68 @@
               <w:color w:val="FFFFFF" w:themeColor="background1"/>
               <w:sz w:val="18"/>
               <w:szCs w:val="18"/>
+              <w:lang w:val="en-US"/>
+            </w:rPr>
+          </w:pPr>
+          <w:sdt>
+            <w:sdtPr>
+              <w:rPr>
+                <w:caps/>
+                <w:color w:val="FFFFFF" w:themeColor="background1"/>
+                <w:sz w:val="18"/>
+                <w:szCs w:val="18"/>
+                <w:lang w:val="en-US"/>
+              </w:rPr>
+              <w:alias w:val="Title"/>
+              <w:tag w:val=""/>
+              <w:id w:val="-563496223"/>
+              <w:placeholder>
+                <w:docPart w:val="7E79AA70CF2B4ECDA83EF6799EC8F2CC"/>
+              </w:placeholder>
+              <w:dataBinding w:prefixMappings="xmlns:ns0='http://purl.org/dc/elements/1.1/' xmlns:ns1='http://schemas.openxmlformats.org/package/2006/metadata/core-properties' " w:xpath="/ns1:coreProperties[1]/ns0:title[1]" w:storeItemID="{6C3C8BC8-F283-45AE-878A-BAB7291924A1}"/>
+              <w:text/>
+            </w:sdtPr>
+            <w:sdtEndPr/>
+            <w:sdtContent>
+              <w:r>
+                <w:rPr>
+                  <w:caps/>
+                  <w:color w:val="FFFFFF" w:themeColor="background1"/>
+                  <w:sz w:val="18"/>
+                  <w:szCs w:val="18"/>
+                  <w:lang w:val="en-US"/>
+                </w:rPr>
+                <w:t xml:space="preserve">Cover Letter </w:t>
+              </w:r>
+              <w:r>
+                <w:rPr>
+                  <w:caps/>
+                  <w:color w:val="FFFFFF" w:themeColor="background1"/>
+                  <w:sz w:val="18"/>
+                  <w:szCs w:val="18"/>
+                  <w:lang w:val="en-US"/>
+                </w:rPr>
+                <w:t>#2 – YYC DataCon Opportunities</w:t>
+              </w:r>
+            </w:sdtContent>
+          </w:sdt>
+        </w:p>
+        <w:p>
+          <w:pPr>
+            <w:pStyle w:val="Header"/>
+            <w:tabs>
+              <w:tab w:val="clear" w:pos="4680"/>
+              <w:tab w:val="clear" w:pos="9360"/>
+              <w:tab w:val="left" w:pos="1878"/>
+              <w:tab w:val="left" w:pos="4032"/>
+            </w:tabs>
+            <w:jc w:val="right"/>
+            <w:rPr>
+              <w:caps/>
+              <w:color w:val="FFFFFF" w:themeColor="background1"/>
+              <w:sz w:val="18"/>
+              <w:szCs w:val="18"/>
+              <w:lang w:val="en-US"/>
             </w:rPr>
           </w:pPr>
           <w:r>
@@ -9036,47 +9554,6 @@
             </w:rPr>
             <w:fldChar w:fldCharType="end"/>
           </w:r>
-          <w:r>
-            <w:rPr>
-              <w:caps/>
-              <w:color w:val="FFFFFF" w:themeColor="background1"/>
-              <w:sz w:val="18"/>
-              <w:szCs w:val="18"/>
-              <w:lang w:val="en-US"/>
-            </w:rPr>
-            <w:t xml:space="preserve"> | </w:t>
-          </w:r>
-          <w:sdt>
-            <w:sdtPr>
-              <w:rPr>
-                <w:caps/>
-                <w:color w:val="FFFFFF" w:themeColor="background1"/>
-                <w:sz w:val="18"/>
-                <w:szCs w:val="18"/>
-                <w:lang w:val="en-US"/>
-              </w:rPr>
-              <w:alias w:val="Title"/>
-              <w:tag w:val=""/>
-              <w:id w:val="-563496223"/>
-              <w:placeholder>
-                <w:docPart w:val="7E79AA70CF2B4ECDA83EF6799EC8F2CC"/>
-              </w:placeholder>
-              <w:dataBinding w:prefixMappings="xmlns:ns0='http://purl.org/dc/elements/1.1/' xmlns:ns1='http://schemas.openxmlformats.org/package/2006/metadata/core-properties' " w:xpath="/ns1:coreProperties[1]/ns0:title[1]" w:storeItemID="{6C3C8BC8-F283-45AE-878A-BAB7291924A1}"/>
-              <w:text/>
-            </w:sdtPr>
-            <w:sdtContent>
-              <w:r>
-                <w:rPr>
-                  <w:caps/>
-                  <w:color w:val="FFFFFF" w:themeColor="background1"/>
-                  <w:sz w:val="18"/>
-                  <w:szCs w:val="18"/>
-                  <w:lang w:val="en-US"/>
-                </w:rPr>
-                <w:t>Resume #2 – YYC DataCon Opportunities</w:t>
-              </w:r>
-            </w:sdtContent>
-          </w:sdt>
         </w:p>
       </w:tc>
       <w:sdt>
@@ -9101,6 +9578,7 @@
             <w:calendar w:val="gregorian"/>
           </w:date>
         </w:sdtPr>
+        <w:sdtEndPr/>
         <w:sdtContent>
           <w:tc>
             <w:tcPr>
@@ -9220,7 +9698,7 @@
   <w:abstractNum w:abstractNumId="0" w15:restartNumberingAfterBreak="0">
     <w:nsid w:val="FFFFFF89"/>
     <w:multiLevelType w:val="singleLevel"/>
-    <w:tmpl w:val="6A70B0DA"/>
+    <w:tmpl w:val="32A07BF0"/>
     <w:lvl w:ilvl="0">
       <w:start w:val="1"/>
       <w:numFmt w:val="bullet"/>
@@ -9239,9 +9717,9 @@
     </w:lvl>
   </w:abstractNum>
   <w:abstractNum w:abstractNumId="1" w15:restartNumberingAfterBreak="0">
-    <w:nsid w:val="782D1943"/>
+    <w:nsid w:val="73ED1436"/>
     <w:multiLevelType w:val="hybridMultilevel"/>
-    <w:tmpl w:val="BA364112"/>
+    <w:tmpl w:val="0D747DAC"/>
     <w:lvl w:ilvl="0" w:tplc="10090001">
       <w:start w:val="1"/>
       <w:numFmt w:val="bullet"/>
@@ -9351,10 +9829,126 @@
       </w:rPr>
     </w:lvl>
   </w:abstractNum>
+  <w:abstractNum w:abstractNumId="2" w15:restartNumberingAfterBreak="0">
+    <w:nsid w:val="782D1943"/>
+    <w:multiLevelType w:val="hybridMultilevel"/>
+    <w:tmpl w:val="BA364112"/>
+    <w:lvl w:ilvl="0" w:tplc="10090001">
+      <w:start w:val="1"/>
+      <w:numFmt w:val="bullet"/>
+      <w:lvlText w:val=""/>
+      <w:lvlJc w:val="left"/>
+      <w:pPr>
+        <w:ind w:left="720" w:hanging="360"/>
+      </w:pPr>
+      <w:rPr>
+        <w:rFonts w:ascii="Symbol" w:hAnsi="Symbol" w:hint="default"/>
+      </w:rPr>
+    </w:lvl>
+    <w:lvl w:ilvl="1" w:tplc="10090003" w:tentative="1">
+      <w:start w:val="1"/>
+      <w:numFmt w:val="bullet"/>
+      <w:lvlText w:val="o"/>
+      <w:lvlJc w:val="left"/>
+      <w:pPr>
+        <w:ind w:left="1440" w:hanging="360"/>
+      </w:pPr>
+      <w:rPr>
+        <w:rFonts w:ascii="Courier New" w:hAnsi="Courier New" w:cs="Courier New" w:hint="default"/>
+      </w:rPr>
+    </w:lvl>
+    <w:lvl w:ilvl="2" w:tplc="10090005" w:tentative="1">
+      <w:start w:val="1"/>
+      <w:numFmt w:val="bullet"/>
+      <w:lvlText w:val=""/>
+      <w:lvlJc w:val="left"/>
+      <w:pPr>
+        <w:ind w:left="2160" w:hanging="360"/>
+      </w:pPr>
+      <w:rPr>
+        <w:rFonts w:ascii="Wingdings" w:hAnsi="Wingdings" w:hint="default"/>
+      </w:rPr>
+    </w:lvl>
+    <w:lvl w:ilvl="3" w:tplc="10090001" w:tentative="1">
+      <w:start w:val="1"/>
+      <w:numFmt w:val="bullet"/>
+      <w:lvlText w:val=""/>
+      <w:lvlJc w:val="left"/>
+      <w:pPr>
+        <w:ind w:left="2880" w:hanging="360"/>
+      </w:pPr>
+      <w:rPr>
+        <w:rFonts w:ascii="Symbol" w:hAnsi="Symbol" w:hint="default"/>
+      </w:rPr>
+    </w:lvl>
+    <w:lvl w:ilvl="4" w:tplc="10090003" w:tentative="1">
+      <w:start w:val="1"/>
+      <w:numFmt w:val="bullet"/>
+      <w:lvlText w:val="o"/>
+      <w:lvlJc w:val="left"/>
+      <w:pPr>
+        <w:ind w:left="3600" w:hanging="360"/>
+      </w:pPr>
+      <w:rPr>
+        <w:rFonts w:ascii="Courier New" w:hAnsi="Courier New" w:cs="Courier New" w:hint="default"/>
+      </w:rPr>
+    </w:lvl>
+    <w:lvl w:ilvl="5" w:tplc="10090005" w:tentative="1">
+      <w:start w:val="1"/>
+      <w:numFmt w:val="bullet"/>
+      <w:lvlText w:val=""/>
+      <w:lvlJc w:val="left"/>
+      <w:pPr>
+        <w:ind w:left="4320" w:hanging="360"/>
+      </w:pPr>
+      <w:rPr>
+        <w:rFonts w:ascii="Wingdings" w:hAnsi="Wingdings" w:hint="default"/>
+      </w:rPr>
+    </w:lvl>
+    <w:lvl w:ilvl="6" w:tplc="10090001" w:tentative="1">
+      <w:start w:val="1"/>
+      <w:numFmt w:val="bullet"/>
+      <w:lvlText w:val=""/>
+      <w:lvlJc w:val="left"/>
+      <w:pPr>
+        <w:ind w:left="5040" w:hanging="360"/>
+      </w:pPr>
+      <w:rPr>
+        <w:rFonts w:ascii="Symbol" w:hAnsi="Symbol" w:hint="default"/>
+      </w:rPr>
+    </w:lvl>
+    <w:lvl w:ilvl="7" w:tplc="10090003" w:tentative="1">
+      <w:start w:val="1"/>
+      <w:numFmt w:val="bullet"/>
+      <w:lvlText w:val="o"/>
+      <w:lvlJc w:val="left"/>
+      <w:pPr>
+        <w:ind w:left="5760" w:hanging="360"/>
+      </w:pPr>
+      <w:rPr>
+        <w:rFonts w:ascii="Courier New" w:hAnsi="Courier New" w:cs="Courier New" w:hint="default"/>
+      </w:rPr>
+    </w:lvl>
+    <w:lvl w:ilvl="8" w:tplc="10090005" w:tentative="1">
+      <w:start w:val="1"/>
+      <w:numFmt w:val="bullet"/>
+      <w:lvlText w:val=""/>
+      <w:lvlJc w:val="left"/>
+      <w:pPr>
+        <w:ind w:left="6480" w:hanging="360"/>
+      </w:pPr>
+      <w:rPr>
+        <w:rFonts w:ascii="Wingdings" w:hAnsi="Wingdings" w:hint="default"/>
+      </w:rPr>
+    </w:lvl>
+  </w:abstractNum>
   <w:num w:numId="1" w16cid:durableId="1145052422">
     <w:abstractNumId w:val="0"/>
   </w:num>
   <w:num w:numId="2" w16cid:durableId="898589388">
+    <w:abstractNumId w:val="2"/>
+  </w:num>
+  <w:num w:numId="3" w16cid:durableId="2047290980">
     <w:abstractNumId w:val="1"/>
   </w:num>
 </w:numbering>
@@ -10124,6 +10718,7 @@
   <w:style w:type="paragraph" w:styleId="ListBullet">
     <w:name w:val="List Bullet"/>
     <w:basedOn w:val="Normal"/>
+    <w:link w:val="ListBulletChar"/>
     <w:uiPriority w:val="99"/>
     <w:unhideWhenUsed/>
     <w:rsid w:val="00107797"/>
@@ -10233,6 +10828,7 @@
     <w:rPr>
       <w:rFonts w:ascii="Calibri" w:eastAsiaTheme="minorEastAsia" w:hAnsi="Calibri"/>
       <w:color w:val="000000" w:themeColor="dark1"/>
+      <w:sz w:val="20"/>
       <w:szCs w:val="20"/>
       <w:lang w:eastAsia="en-CA"/>
     </w:rPr>
@@ -10357,6 +10953,44 @@
     <w:rPr>
       <w:i/>
       <w:iCs/>
+    </w:rPr>
+  </w:style>
+  <w:style w:type="paragraph" w:customStyle="1" w:styleId="CodeGS">
+    <w:name w:val="Code GS"/>
+    <w:link w:val="CodeGSChar"/>
+    <w:qFormat/>
+    <w:rsid w:val="0069103F"/>
+    <w:pPr>
+      <w:pBdr>
+        <w:top w:val="single" w:sz="4" w:space="1" w:color="auto"/>
+        <w:left w:val="single" w:sz="4" w:space="4" w:color="auto"/>
+        <w:bottom w:val="single" w:sz="4" w:space="1" w:color="auto"/>
+        <w:right w:val="single" w:sz="4" w:space="4" w:color="auto"/>
+      </w:pBdr>
+      <w:shd w:val="pct20" w:color="F2F2F2" w:themeColor="background1" w:themeShade="F2" w:fill="F2F2F2" w:themeFill="background1" w:themeFillShade="F2"/>
+      <w:tabs>
+        <w:tab w:val="num" w:pos="1080"/>
+      </w:tabs>
+    </w:pPr>
+    <w:rPr>
+      <w:rFonts w:ascii="Consolas" w:hAnsi="Consolas"/>
+    </w:rPr>
+  </w:style>
+  <w:style w:type="character" w:customStyle="1" w:styleId="ListBulletChar">
+    <w:name w:val="List Bullet Char"/>
+    <w:basedOn w:val="DefaultParagraphFont"/>
+    <w:link w:val="ListBullet"/>
+    <w:uiPriority w:val="99"/>
+    <w:rsid w:val="00C53D53"/>
+  </w:style>
+  <w:style w:type="character" w:customStyle="1" w:styleId="CodeGSChar">
+    <w:name w:val="Code GS Char"/>
+    <w:basedOn w:val="ListBulletChar"/>
+    <w:link w:val="CodeGS"/>
+    <w:rsid w:val="0069103F"/>
+    <w:rPr>
+      <w:rFonts w:ascii="Consolas" w:hAnsi="Consolas"/>
+      <w:shd w:val="pct20" w:color="F2F2F2" w:themeColor="background1" w:themeShade="F2" w:fill="F2F2F2" w:themeFill="background1" w:themeFillShade="F2"/>
     </w:rPr>
   </w:style>
 </w:styles>
@@ -10494,6 +11128,13 @@
     <w:pitch w:val="variable"/>
     <w:sig w:usb0="E4002EFF" w:usb1="C000247B" w:usb2="00000009" w:usb3="00000000" w:csb0="000001FF" w:csb1="00000000"/>
   </w:font>
+  <w:font w:name="Consolas">
+    <w:panose1 w:val="020B0609020204030204"/>
+    <w:charset w:val="00"/>
+    <w:family w:val="modern"/>
+    <w:pitch w:val="fixed"/>
+    <w:sig w:usb0="E00006FF" w:usb1="0000FCFF" w:usb2="00000001" w:usb3="00000000" w:csb0="0000019F" w:csb1="00000000"/>
+  </w:font>
   <w:font w:name="Georgia">
     <w:panose1 w:val="02040502050405020303"/>
     <w:charset w:val="00"/>
@@ -10549,6 +11190,7 @@
   <w:rsids>
     <w:rsidRoot w:val="00916A0E"/>
     <w:rsid w:val="00916A0E"/>
+    <w:rsid w:val="00E47232"/>
   </w:rsids>
   <m:mathPr>
     <m:mathFont m:val="Cambria Math"/>
@@ -10997,10 +11639,6 @@
     <w:semiHidden/>
     <w:unhideWhenUsed/>
   </w:style>
-  <w:style w:type="paragraph" w:customStyle="1" w:styleId="852F81F3CF71445FA31E6BC7CBCDA15A">
-    <w:name w:val="852F81F3CF71445FA31E6BC7CBCDA15A"/>
-    <w:rsid w:val="00916A0E"/>
-  </w:style>
   <w:style w:type="character" w:styleId="PlaceholderText">
     <w:name w:val="Placeholder Text"/>
     <w:basedOn w:val="DefaultParagraphFont"/>
@@ -11320,6 +11958,26 @@
 </a:theme>
 </file>
 
+<file path=word/webextensions/taskpanes.xml><?xml version="1.0" encoding="utf-8"?>
+<wetp:taskpanes xmlns:wetp="http://schemas.microsoft.com/office/webextensions/taskpanes/2010/11">
+  <wetp:taskpane dockstate="right" visibility="0" width="700" row="0">
+    <wetp:webextensionref xmlns:r="http://schemas.openxmlformats.org/officeDocument/2006/relationships" r:id="rId1"/>
+  </wetp:taskpane>
+</wetp:taskpanes>
+</file>
+
+<file path=word/webextensions/webextension1.xml><?xml version="1.0" encoding="utf-8"?>
+<we:webextension xmlns:we="http://schemas.microsoft.com/office/webextensions/webextension/2010/11" id="{E26723A8-79AF-4532-9BC9-D703589E9A09}">
+  <we:reference id="wa200001042" version="1.0.1.1" store="en-US" storeType="OMEX"/>
+  <we:alternateReferences>
+    <we:reference id="wa200001042" version="1.0.1.1" store="WA200001042" storeType="OMEX"/>
+  </we:alternateReferences>
+  <we:properties/>
+  <we:bindings/>
+  <we:snapshot xmlns:r="http://schemas.openxmlformats.org/officeDocument/2006/relationships"/>
+</we:webextension>
+</file>
+
 <file path=customXml/item1.xml><?xml version="1.0" encoding="utf-8"?>
 <CoverPageProperties xmlns="http://schemas.microsoft.com/office/2006/coverPageProps">
   <PublishDate>2022-06-23T00:00:00</PublishDate>

</xml_diff>